<commit_message>
Fixed merge conflict due to trailing white spaces in 00-CompletedTEmplateList.xsls
</commit_message>
<xml_diff>
--- a/documents/HL7_vMR_Templates_Release_1_DSTU_Publication.docx
+++ b/documents/HL7_vMR_Templates_Release_1_DSTU_Publication.docx
@@ -148,27 +148,7 @@
           <w:sz w:val="36"/>
           <w:szCs w:val="36"/>
         </w:rPr>
-        <w:t>HL7 Virtual Medical Record for Clinical Decision Support (</w:t>
-      </w:r>
-      <w:proofErr w:type="spellStart"/>
-      <w:r>
-        <w:rPr>
-          <w:b/>
-          <w:bCs/>
-          <w:sz w:val="36"/>
-          <w:szCs w:val="36"/>
-        </w:rPr>
-        <w:t>vMR</w:t>
-      </w:r>
-      <w:proofErr w:type="spellEnd"/>
-      <w:r>
-        <w:rPr>
-          <w:b/>
-          <w:bCs/>
-          <w:sz w:val="36"/>
-          <w:szCs w:val="36"/>
-        </w:rPr>
-        <w:t>-CDS) Templates, Release 1 - US Realm</w:t>
+        <w:t>HL7 Virtual Medical Record for Clinical Decision Support (vMR-CDS) Templates, Release 1 - US Realm</w:t>
       </w:r>
       <w:r>
         <w:rPr>
@@ -5708,79 +5688,37 @@
         <w:rPr>
           <w:lang w:eastAsia="de-DE"/>
         </w:rPr>
-        <w:t xml:space="preserve">Because there are no </w:t>
-      </w:r>
-      <w:proofErr w:type="spellStart"/>
+        <w:t xml:space="preserve">Because there are no nullFlavors in the vMR, </w:t>
+      </w:r>
       <w:r>
         <w:rPr>
           <w:lang w:eastAsia="de-DE"/>
         </w:rPr>
-        <w:t>nullFlavors</w:t>
-      </w:r>
-      <w:proofErr w:type="spellEnd"/>
+        <w:t xml:space="preserve">a data element is </w:t>
+      </w:r>
       <w:r>
         <w:rPr>
           <w:lang w:eastAsia="de-DE"/>
         </w:rPr>
-        <w:t xml:space="preserve"> in the </w:t>
-      </w:r>
-      <w:proofErr w:type="spellStart"/>
+        <w:t xml:space="preserve">always </w:t>
+      </w:r>
       <w:r>
         <w:rPr>
           <w:lang w:eastAsia="de-DE"/>
         </w:rPr>
-        <w:t>vMR</w:t>
-      </w:r>
-      <w:proofErr w:type="spellEnd"/>
+        <w:t xml:space="preserve">mandatory if the cardinality is 1..X, and </w:t>
+      </w:r>
       <w:r>
         <w:rPr>
           <w:lang w:eastAsia="de-DE"/>
         </w:rPr>
-        <w:t xml:space="preserve">, </w:t>
+        <w:t xml:space="preserve">always </w:t>
       </w:r>
       <w:r>
         <w:rPr>
           <w:lang w:eastAsia="de-DE"/>
         </w:rPr>
-        <w:t xml:space="preserve">a data element is </w:t>
-      </w:r>
-      <w:r>
-        <w:rPr>
-          <w:lang w:eastAsia="de-DE"/>
-        </w:rPr>
-        <w:t xml:space="preserve">always </w:t>
-      </w:r>
-      <w:r>
-        <w:rPr>
-          <w:lang w:eastAsia="de-DE"/>
-        </w:rPr>
-        <w:t xml:space="preserve">mandatory if the cardinality is 1..X, and </w:t>
-      </w:r>
-      <w:r>
-        <w:rPr>
-          <w:lang w:eastAsia="de-DE"/>
-        </w:rPr>
-        <w:t xml:space="preserve">always </w:t>
-      </w:r>
-      <w:r>
-        <w:rPr>
-          <w:lang w:eastAsia="de-DE"/>
-        </w:rPr>
-        <w:t>non-</w:t>
-      </w:r>
-      <w:proofErr w:type="spellStart"/>
-      <w:r>
-        <w:rPr>
-          <w:lang w:eastAsia="de-DE"/>
-        </w:rPr>
-        <w:t>mdantory</w:t>
-      </w:r>
-      <w:proofErr w:type="spellEnd"/>
-      <w:r>
-        <w:rPr>
-          <w:lang w:eastAsia="de-DE"/>
-        </w:rPr>
-        <w:t xml:space="preserve"> if it is 0..X</w:t>
+        <w:t>non-mdantory if it is 0..X</w:t>
       </w:r>
     </w:p>
     <w:p>
@@ -5914,6 +5852,18 @@
           <w:lang w:eastAsia="de-DE"/>
         </w:rPr>
         <w:t>*</w:t>
+      </w:r>
+      <w:r>
+        <w:rPr>
+          <w:lang w:eastAsia="de-DE"/>
+        </w:rPr>
+        <w:t xml:space="preserve">. </w:t>
+      </w:r>
+      <w:r>
+        <w:rPr>
+          <w:lang w:eastAsia="de-DE"/>
+        </w:rPr>
+        <w:t xml:space="preserve">An example of a fixed value is where the template ID of an instance using a particular template must always be the same.  </w:t>
       </w:r>
     </w:p>
     <w:p>
@@ -6067,49 +6017,21 @@
         <w:rPr>
           <w:lang w:eastAsia="de-DE"/>
         </w:rPr>
-        <w:t xml:space="preserve">The subject of a clinical statement is identified in the </w:t>
-      </w:r>
-      <w:proofErr w:type="spellStart"/>
+        <w:t>The subject of a clinical statement is identified in the EvaluatedPerson object which contains the clinical statement. Therefore, individual clinical statements do not specify a patient identifier. If one desired this attribute to be ava</w:t>
+      </w:r>
       <w:r>
         <w:rPr>
           <w:lang w:eastAsia="de-DE"/>
         </w:rPr>
-        <w:t>EvaluatedPerson</w:t>
-      </w:r>
-      <w:proofErr w:type="spellEnd"/>
+        <w:t>ila</w:t>
+      </w:r>
+      <w:bookmarkStart w:id="32" w:name="_GoBack"/>
+      <w:bookmarkEnd w:id="32"/>
       <w:r>
         <w:rPr>
           <w:lang w:eastAsia="de-DE"/>
         </w:rPr>
-        <w:t xml:space="preserve"> object which contains the clinical statement. Therefore, individual clinical statements do not specify a patient identifier. If one desired this attribute to be </w:t>
-      </w:r>
-      <w:proofErr w:type="spellStart"/>
-      <w:r>
-        <w:rPr>
-          <w:lang w:eastAsia="de-DE"/>
-        </w:rPr>
-        <w:t>avalaible</w:t>
-      </w:r>
-      <w:proofErr w:type="spellEnd"/>
-      <w:r>
-        <w:rPr>
-          <w:lang w:eastAsia="de-DE"/>
-        </w:rPr>
-        <w:t xml:space="preserve"> with each clinical statement, this could be done using the clinical </w:t>
-      </w:r>
-      <w:proofErr w:type="spellStart"/>
-      <w:r>
-        <w:rPr>
-          <w:lang w:eastAsia="de-DE"/>
-        </w:rPr>
-        <w:t>statement.evaluatedPersonId</w:t>
-      </w:r>
-      <w:proofErr w:type="spellEnd"/>
-      <w:r>
-        <w:rPr>
-          <w:lang w:eastAsia="de-DE"/>
-        </w:rPr>
-        <w:t xml:space="preserve"> attribute. </w:t>
+        <w:t xml:space="preserve">ble with each clinical statement, this could be done using the clinical statement.evaluatedPersonId attribute. </w:t>
       </w:r>
     </w:p>
     <w:p>
@@ -6129,8 +6051,6 @@
         </w:rPr>
         <w:t>The provider associated with a clinical statement can be identified using a related entity relationship. However, because such information is typically not required for clinical decision support, it is not included in this specification.</w:t>
       </w:r>
-      <w:bookmarkStart w:id="32" w:name="_GoBack"/>
-      <w:bookmarkEnd w:id="32"/>
     </w:p>
     <w:p>
       <w:pPr>
@@ -6155,15 +6075,7 @@
       <w:bookmarkStart w:id="36" w:name="_Ref374996651"/>
       <w:bookmarkStart w:id="37" w:name="_Toc375145647"/>
       <w:r>
-        <w:t xml:space="preserve">Additional Templates </w:t>
-      </w:r>
-      <w:proofErr w:type="gramStart"/>
-      <w:r>
-        <w:t>Under</w:t>
-      </w:r>
-      <w:proofErr w:type="gramEnd"/>
-      <w:r>
-        <w:t xml:space="preserve"> Review and/or Development</w:t>
+        <w:t>Additional Templates Under Review and/or Development</w:t>
       </w:r>
       <w:bookmarkEnd w:id="36"/>
       <w:bookmarkEnd w:id="37"/>
@@ -6315,15 +6227,7 @@
         <w:t>T</w:t>
       </w:r>
       <w:r>
-        <w:t xml:space="preserve">emplates to support handling of </w:t>
-      </w:r>
-      <w:proofErr w:type="spellStart"/>
-      <w:r>
-        <w:t>unvalidated</w:t>
-      </w:r>
-      <w:proofErr w:type="spellEnd"/>
-      <w:r>
-        <w:t xml:space="preserve"> data</w:t>
+        <w:t>emplates to support handling of unvalidated data</w:t>
       </w:r>
       <w:r>
         <w:t>,</w:t>
@@ -6395,6 +6299,7 @@
         </w:numPr>
       </w:pPr>
       <w:r>
+        <w:lastRenderedPageBreak/>
         <w:t>Additional templates to support proposals</w:t>
       </w:r>
     </w:p>
@@ -6407,7 +6312,6 @@
         </w:numPr>
       </w:pPr>
       <w:r>
-        <w:lastRenderedPageBreak/>
         <w:t xml:space="preserve">Enhancements to problem templates to allow </w:t>
       </w:r>
       <w:r>
@@ -6481,12 +6385,12 @@
       <w:pPr>
         <w:pStyle w:val="ListParagraph"/>
         <w:numPr>
-          <w:ilvl w:val="1"/>
+          <w:ilvl w:val="0"/>
           <w:numId w:val="35"/>
         </w:numPr>
       </w:pPr>
       <w:r>
-        <w:t>The vaccination protocol</w:t>
+        <w:t>Enhancements to observation templates to allow the expression of result report times (as opposed to physiologic times) and associated report statuses such as ‘preliminary’, ‘final’.</w:t>
       </w:r>
     </w:p>
     <w:sectPr>
@@ -6931,7 +6835,7 @@
         <w:sz w:val="20"/>
         <w:szCs w:val="20"/>
       </w:rPr>
-      <w:t>9</w:t>
+      <w:t>7</w:t>
     </w:r>
     <w:r>
       <w:rPr>
@@ -17823,7 +17727,7 @@
 </file>
 
 <file path=customXml/itemProps4.xml><?xml version="1.0" encoding="utf-8"?>
-<ds:datastoreItem xmlns:ds="http://schemas.openxmlformats.org/officeDocument/2006/customXml" ds:itemID="{0FE5C04F-485C-45CC-A645-D08235CD19DA}">
+<ds:datastoreItem xmlns:ds="http://schemas.openxmlformats.org/officeDocument/2006/customXml" ds:itemID="{4C9ED1E9-9B17-4A50-B6BD-674C621C59C3}">
   <ds:schemaRefs>
     <ds:schemaRef ds:uri="http://schemas.openxmlformats.org/officeDocument/2006/bibliography"/>
   </ds:schemaRefs>

</xml_diff>

<commit_message>
Updated AdverseEvent definition. Cleaned up Experimental tags
</commit_message>
<xml_diff>
--- a/documents/HL7_vMR_Templates_Release_1_DSTU_Publication.docx
+++ b/documents/HL7_vMR_Templates_Release_1_DSTU_Publication.docx
@@ -56,7 +56,7 @@
       <w:r>
         <w:rPr>
           <w:noProof/>
-          <w:lang w:val="en-US"/>
+          <w:lang w:val="en-US" w:eastAsia="ja-JP"/>
         </w:rPr>
         <w:drawing>
           <wp:inline distT="0" distB="0" distL="0" distR="0">
@@ -148,8 +148,9 @@
           <w:sz w:val="36"/>
           <w:szCs w:val="36"/>
         </w:rPr>
-        <w:t>HL7 Virtual Medical Record for Clinical Decision Support (vMR-CDS) Templates, Release 1 - US Realm</w:t>
-      </w:r>
+        <w:t>HL7 Virtual Medical Record for Clinical Decision Support (</w:t>
+      </w:r>
+      <w:proofErr w:type="spellStart"/>
       <w:r>
         <w:rPr>
           <w:b/>
@@ -157,6 +158,25 @@
           <w:sz w:val="36"/>
           <w:szCs w:val="36"/>
         </w:rPr>
+        <w:t>vMR</w:t>
+      </w:r>
+      <w:proofErr w:type="spellEnd"/>
+      <w:r>
+        <w:rPr>
+          <w:b/>
+          <w:bCs/>
+          <w:sz w:val="36"/>
+          <w:szCs w:val="36"/>
+        </w:rPr>
+        <w:t>-CDS) Templates, Release 1 - US Realm</w:t>
+      </w:r>
+      <w:r>
+        <w:rPr>
+          <w:b/>
+          <w:bCs/>
+          <w:sz w:val="36"/>
+          <w:szCs w:val="36"/>
+        </w:rPr>
         <w:t xml:space="preserve"> </w:t>
       </w:r>
     </w:p>
@@ -321,29 +341,57 @@
           <w:color w:val="000000"/>
         </w:rPr>
       </w:pPr>
+      <w:proofErr w:type="gramStart"/>
       <w:r>
         <w:rPr>
           <w:b/>
           <w:bCs/>
           <w:color w:val="000000"/>
         </w:rPr>
-        <w:t xml:space="preserve">in collaboration with the Health and Human Services Standards and </w:t>
-      </w:r>
-    </w:p>
-    <w:p>
-      <w:pPr>
-        <w:jc w:val="right"/>
-        <w:rPr>
-          <w:b/>
-        </w:rPr>
-      </w:pPr>
+        <w:t>in</w:t>
+      </w:r>
+      <w:proofErr w:type="gramEnd"/>
       <w:r>
         <w:rPr>
           <w:b/>
           <w:bCs/>
           <w:color w:val="000000"/>
         </w:rPr>
-        <w:t>Interoperability Framework Health eDecisions Working Group</w:t>
+        <w:t xml:space="preserve"> collaboration with the Health and Human Services Standards and </w:t>
+      </w:r>
+    </w:p>
+    <w:p>
+      <w:pPr>
+        <w:jc w:val="right"/>
+        <w:rPr>
+          <w:b/>
+        </w:rPr>
+      </w:pPr>
+      <w:r>
+        <w:rPr>
+          <w:b/>
+          <w:bCs/>
+          <w:color w:val="000000"/>
+        </w:rPr>
+        <w:t xml:space="preserve">Interoperability Framework Health </w:t>
+      </w:r>
+      <w:proofErr w:type="spellStart"/>
+      <w:r>
+        <w:rPr>
+          <w:b/>
+          <w:bCs/>
+          <w:color w:val="000000"/>
+        </w:rPr>
+        <w:t>eDecisions</w:t>
+      </w:r>
+      <w:proofErr w:type="spellEnd"/>
+      <w:r>
+        <w:rPr>
+          <w:b/>
+          <w:bCs/>
+          <w:color w:val="000000"/>
+        </w:rPr>
+        <w:t xml:space="preserve"> Working Group</w:t>
       </w:r>
     </w:p>
     <w:p>
@@ -556,7 +604,15 @@
         <w:t xml:space="preserve">Specification Name and Release Number: </w:t>
       </w:r>
       <w:r>
-        <w:t xml:space="preserve">HL7 Virtual Medical Record for Clinical Decision Support (vMR-CDS) Templates, Release 1 </w:t>
+        <w:t>HL7 Virtual Medical Record for Clinical Decision Support (</w:t>
+      </w:r>
+      <w:proofErr w:type="spellStart"/>
+      <w:r>
+        <w:t>vMR</w:t>
+      </w:r>
+      <w:proofErr w:type="spellEnd"/>
+      <w:r>
+        <w:t xml:space="preserve">-CDS) Templates, Release 1 </w:t>
       </w:r>
     </w:p>
     <w:p>
@@ -978,11 +1034,19 @@
                 <w:rFonts w:cs="Calibri"/>
               </w:rPr>
             </w:pPr>
+            <w:proofErr w:type="spellStart"/>
             <w:r>
               <w:rPr>
                 <w:rFonts w:cs="Calibri"/>
               </w:rPr>
-              <w:t>Kensaku Kawamoto</w:t>
+              <w:t>Kensaku</w:t>
+            </w:r>
+            <w:proofErr w:type="spellEnd"/>
+            <w:r>
+              <w:rPr>
+                <w:rFonts w:cs="Calibri"/>
+              </w:rPr>
+              <w:t xml:space="preserve"> Kawamoto</w:t>
             </w:r>
           </w:p>
         </w:tc>
@@ -1128,11 +1192,19 @@
                 <w:rFonts w:cs="Calibri"/>
               </w:rPr>
             </w:pPr>
+            <w:proofErr w:type="spellStart"/>
             <w:r>
               <w:rPr>
                 <w:rFonts w:cs="Calibri"/>
               </w:rPr>
-              <w:t>Zynx Health Incorporated</w:t>
+              <w:t>Zynx</w:t>
+            </w:r>
+            <w:proofErr w:type="spellEnd"/>
+            <w:r>
+              <w:rPr>
+                <w:rFonts w:cs="Calibri"/>
+              </w:rPr>
+              <w:t xml:space="preserve"> Health Incorporated</w:t>
             </w:r>
           </w:p>
         </w:tc>
@@ -1409,8 +1481,16 @@
               <w:rPr>
                 <w:rFonts w:cs="Calibri"/>
               </w:rPr>
-              <w:t>Aziz Boxwala</w:t>
+              <w:t xml:space="preserve">Aziz </w:t>
             </w:r>
+            <w:proofErr w:type="spellStart"/>
+            <w:r>
+              <w:rPr>
+                <w:rFonts w:cs="Calibri"/>
+              </w:rPr>
+              <w:t>Boxwala</w:t>
+            </w:r>
+            <w:proofErr w:type="spellEnd"/>
           </w:p>
         </w:tc>
         <w:tc>
@@ -1433,12 +1513,14 @@
                 <w:rFonts w:cs="Calibri"/>
               </w:rPr>
             </w:pPr>
+            <w:proofErr w:type="spellStart"/>
             <w:r>
               <w:rPr>
                 <w:rFonts w:cs="Calibri"/>
               </w:rPr>
               <w:t>Meliorix</w:t>
             </w:r>
+            <w:proofErr w:type="spellEnd"/>
           </w:p>
         </w:tc>
       </w:tr>
@@ -1490,7 +1572,15 @@
         <w:t xml:space="preserve"> </w:t>
       </w:r>
       <w:r>
-        <w:t>Task Force on CDS specifications related to the U.S. Standards and Interoperability Framework’s Health eDecisions initiative (</w:t>
+        <w:t xml:space="preserve">Task Force on CDS specifications related to the U.S. Standards and Interoperability Framework’s Health </w:t>
+      </w:r>
+      <w:proofErr w:type="spellStart"/>
+      <w:r>
+        <w:t>eDecisions</w:t>
+      </w:r>
+      <w:proofErr w:type="spellEnd"/>
+      <w:r>
+        <w:t xml:space="preserve"> initiative (</w:t>
       </w:r>
       <w:hyperlink r:id="rId13" w:history="1">
         <w:r>
@@ -1891,8 +1981,16 @@
               <w:rPr>
                 <w:rFonts w:cs="Calibri"/>
               </w:rPr>
-              <w:t>Jean-Henri Duteau</w:t>
+              <w:t xml:space="preserve">Jean-Henri </w:t>
             </w:r>
+            <w:proofErr w:type="spellStart"/>
+            <w:r>
+              <w:rPr>
+                <w:rFonts w:cs="Calibri"/>
+              </w:rPr>
+              <w:t>Duteau</w:t>
+            </w:r>
+            <w:proofErr w:type="spellEnd"/>
           </w:p>
         </w:tc>
         <w:tc>
@@ -1915,6 +2013,7 @@
                 <w:rFonts w:cs="Calibri"/>
               </w:rPr>
             </w:pPr>
+            <w:proofErr w:type="spellStart"/>
             <w:r>
               <w:rPr>
                 <w:rFonts w:cs="Calibri"/>
@@ -1937,7 +2036,14 @@
               <w:rPr>
                 <w:rFonts w:cs="Calibri"/>
               </w:rPr>
-              <w:t>u Design Inc.</w:t>
+              <w:t>u</w:t>
+            </w:r>
+            <w:proofErr w:type="spellEnd"/>
+            <w:r>
+              <w:rPr>
+                <w:rFonts w:cs="Calibri"/>
+              </w:rPr>
+              <w:t xml:space="preserve"> Design Inc.</w:t>
             </w:r>
           </w:p>
         </w:tc>
@@ -2031,8 +2137,16 @@
               <w:rPr>
                 <w:rFonts w:cs="Calibri"/>
               </w:rPr>
-              <w:t>Kai Heitmann</w:t>
+              <w:t xml:space="preserve">Kai </w:t>
             </w:r>
+            <w:proofErr w:type="spellStart"/>
+            <w:r>
+              <w:rPr>
+                <w:rFonts w:cs="Calibri"/>
+              </w:rPr>
+              <w:t>Heitmann</w:t>
+            </w:r>
+            <w:proofErr w:type="spellEnd"/>
           </w:p>
         </w:tc>
         <w:tc>
@@ -2055,11 +2169,19 @@
                 <w:rFonts w:cs="Calibri"/>
               </w:rPr>
             </w:pPr>
+            <w:proofErr w:type="spellStart"/>
             <w:r>
               <w:rPr>
                 <w:rFonts w:cs="Calibri"/>
               </w:rPr>
-              <w:t>Heitmann Consulting and Services</w:t>
+              <w:t>Heitmann</w:t>
+            </w:r>
+            <w:proofErr w:type="spellEnd"/>
+            <w:r>
+              <w:rPr>
+                <w:rFonts w:cs="Calibri"/>
+              </w:rPr>
+              <w:t xml:space="preserve"> Consulting and Services</w:t>
             </w:r>
           </w:p>
         </w:tc>
@@ -2153,8 +2275,16 @@
               <w:rPr>
                 <w:rFonts w:cs="Calibri"/>
               </w:rPr>
-              <w:t>Ken McCaslin</w:t>
+              <w:t xml:space="preserve">Ken </w:t>
             </w:r>
+            <w:proofErr w:type="spellStart"/>
+            <w:r>
+              <w:rPr>
+                <w:rFonts w:cs="Calibri"/>
+              </w:rPr>
+              <w:t>McCaslin</w:t>
+            </w:r>
+            <w:proofErr w:type="spellEnd"/>
           </w:p>
         </w:tc>
         <w:tc>
@@ -2391,8 +2521,16 @@
               <w:rPr>
                 <w:rFonts w:cs="Calibri"/>
               </w:rPr>
-              <w:t>Lynn Laasko</w:t>
+              <w:t xml:space="preserve">Lynn </w:t>
             </w:r>
+            <w:proofErr w:type="spellStart"/>
+            <w:r>
+              <w:rPr>
+                <w:rFonts w:cs="Calibri"/>
+              </w:rPr>
+              <w:t>Laasko</w:t>
+            </w:r>
+            <w:proofErr w:type="spellEnd"/>
           </w:p>
         </w:tc>
         <w:tc>
@@ -2476,11 +2614,19 @@
                 <w:rFonts w:cs="Calibri"/>
               </w:rPr>
             </w:pPr>
+            <w:proofErr w:type="spellStart"/>
             <w:r>
               <w:rPr>
                 <w:rFonts w:cs="Calibri"/>
               </w:rPr>
-              <w:t>Moda Health</w:t>
+              <w:t>Moda</w:t>
+            </w:r>
+            <w:proofErr w:type="spellEnd"/>
+            <w:r>
+              <w:rPr>
+                <w:rFonts w:cs="Calibri"/>
+              </w:rPr>
+              <w:t xml:space="preserve"> Health</w:t>
             </w:r>
           </w:p>
         </w:tc>
@@ -2604,8 +2750,16 @@
               <w:rPr>
                 <w:rFonts w:cs="Calibri"/>
               </w:rPr>
-              <w:t>Canada Health Infoway</w:t>
+              <w:t xml:space="preserve">Canada Health </w:t>
             </w:r>
+            <w:proofErr w:type="spellStart"/>
+            <w:r>
+              <w:rPr>
+                <w:rFonts w:cs="Calibri"/>
+              </w:rPr>
+              <w:t>Infoway</w:t>
+            </w:r>
+            <w:proofErr w:type="spellEnd"/>
           </w:p>
         </w:tc>
       </w:tr>
@@ -2739,7 +2893,21 @@
         <w:rPr>
           <w:color w:val="000000"/>
         </w:rPr>
-        <w:t xml:space="preserve">This material contains content from LOINC® (http://loinc.org). The LOINC table, LOINC codes, and LOINC panels and forms file are copyright (c) 1995-2011, Regenstrief Institute, Inc. and the Logical Observation Identifiers Names and Codes (LOINC) Committee and available at no cost under the license at </w:t>
+        <w:t xml:space="preserve">This material contains content from LOINC® (http://loinc.org). The LOINC table, LOINC codes, and LOINC panels and forms file are copyright (c) 1995-2011, </w:t>
+      </w:r>
+      <w:proofErr w:type="spellStart"/>
+      <w:r>
+        <w:rPr>
+          <w:color w:val="000000"/>
+        </w:rPr>
+        <w:t>Regenstrief</w:t>
+      </w:r>
+      <w:proofErr w:type="spellEnd"/>
+      <w:r>
+        <w:rPr>
+          <w:color w:val="000000"/>
+        </w:rPr>
+        <w:t xml:space="preserve"> Institute, Inc. and the Logical Observation Identifiers Names and Codes (LOINC) Committee and available at no cost under the license at </w:t>
       </w:r>
       <w:hyperlink r:id="rId14" w:history="1">
         <w:r>
@@ -4295,13 +4463,45 @@
     </w:p>
     <w:p>
       <w:r>
-        <w:t xml:space="preserve">A Virtual Medical Record (vMR) is a data model for representing the data that are analyzed and/or produced by clinical decision support (CDS) engines. </w:t>
+        <w:t>A Virtual Medical Record (</w:t>
+      </w:r>
+      <w:proofErr w:type="spellStart"/>
+      <w:r>
+        <w:t>vMR</w:t>
+      </w:r>
+      <w:proofErr w:type="spellEnd"/>
+      <w:r>
+        <w:t xml:space="preserve">) is a data model for representing the data that are analyzed and/or produced by clinical decision support (CDS) engines. </w:t>
       </w:r>
       <w:r>
         <w:t xml:space="preserve"> </w:t>
       </w:r>
       <w:r>
-        <w:t xml:space="preserve">The purpose of the vMR effort is to define a standard vMR that (i) can be used across CDS implementations and (ii) is simple and intuitive for a typical CDS knowledge engineer to understand, use, and implement.  </w:t>
+        <w:t xml:space="preserve">The purpose of the </w:t>
+      </w:r>
+      <w:proofErr w:type="spellStart"/>
+      <w:r>
+        <w:t>vMR</w:t>
+      </w:r>
+      <w:proofErr w:type="spellEnd"/>
+      <w:r>
+        <w:t xml:space="preserve"> effort is to define a standard </w:t>
+      </w:r>
+      <w:proofErr w:type="spellStart"/>
+      <w:r>
+        <w:t>vMR</w:t>
+      </w:r>
+      <w:proofErr w:type="spellEnd"/>
+      <w:r>
+        <w:t xml:space="preserve"> that (</w:t>
+      </w:r>
+      <w:proofErr w:type="spellStart"/>
+      <w:r>
+        <w:t>i</w:t>
+      </w:r>
+      <w:proofErr w:type="spellEnd"/>
+      <w:r>
+        <w:t xml:space="preserve">) can be used across CDS implementations and (ii) is simple and intuitive for a typical CDS knowledge engineer to understand, use, and implement.  </w:t>
       </w:r>
     </w:p>
     <w:p/>
@@ -4309,14 +4509,35 @@
       <w:r>
         <w:t xml:space="preserve">This specification defines </w:t>
       </w:r>
-      <w:r>
-        <w:t>vMR templates that constrain the base vMR model to facilitate semantic interoperability, similar to how Consolidate</w:t>
+      <w:proofErr w:type="spellStart"/>
+      <w:r>
+        <w:t>vMR</w:t>
+      </w:r>
+      <w:proofErr w:type="spellEnd"/>
+      <w:r>
+        <w:t xml:space="preserve"> templates that constrain the base </w:t>
+      </w:r>
+      <w:proofErr w:type="spellStart"/>
+      <w:r>
+        <w:t>vMR</w:t>
+      </w:r>
+      <w:proofErr w:type="spellEnd"/>
+      <w:r>
+        <w:t xml:space="preserve"> model to facilitate semantic interoperability, similar to how Consolidate</w:t>
       </w:r>
       <w:r>
         <w:t>d</w:t>
       </w:r>
       <w:r>
-        <w:t xml:space="preserve"> Clinical Documentation Architecture (C-CDA) templates constrain the base CDA model.  The vMR templates are informed by the templates defined for the C-CDA and Quality Reporting Document</w:t>
+        <w:t xml:space="preserve"> Clinical Documentation Architecture (C-CDA) templates constrain the base CDA model.  The </w:t>
+      </w:r>
+      <w:proofErr w:type="spellStart"/>
+      <w:r>
+        <w:t>vMR</w:t>
+      </w:r>
+      <w:proofErr w:type="spellEnd"/>
+      <w:r>
+        <w:t xml:space="preserve"> templates are informed by the templates defined for the C-CDA and Quality Reporting Document</w:t>
       </w:r>
       <w:r>
         <w:t xml:space="preserve"> Architecture (QRDA) standards as specified in the “</w:t>
@@ -4375,8 +4596,13 @@
         <w:t>set of templates</w:t>
       </w:r>
       <w:r>
-        <w:t xml:space="preserve"> for the vMR</w:t>
-      </w:r>
+        <w:t xml:space="preserve"> for the </w:t>
+      </w:r>
+      <w:proofErr w:type="spellStart"/>
+      <w:r>
+        <w:t>vMR</w:t>
+      </w:r>
+      <w:proofErr w:type="spellEnd"/>
       <w:r>
         <w:t>.</w:t>
       </w:r>
@@ -4483,7 +4709,21 @@
         <w:rPr>
           <w:lang w:bidi="en-US"/>
         </w:rPr>
-        <w:t xml:space="preserve">Knowledge of the HL7 vMR </w:t>
+        <w:t xml:space="preserve">Knowledge of the HL7 </w:t>
+      </w:r>
+      <w:proofErr w:type="spellStart"/>
+      <w:r>
+        <w:rPr>
+          <w:lang w:bidi="en-US"/>
+        </w:rPr>
+        <w:t>vMR</w:t>
+      </w:r>
+      <w:proofErr w:type="spellEnd"/>
+      <w:r>
+        <w:rPr>
+          <w:lang w:bidi="en-US"/>
+        </w:rPr>
+        <w:t xml:space="preserve"> </w:t>
       </w:r>
       <w:r>
         <w:rPr>
@@ -4586,7 +4826,15 @@
         </w:numPr>
       </w:pPr>
       <w:r>
-        <w:t xml:space="preserve">HL7 vMR </w:t>
+        <w:t xml:space="preserve">HL7 </w:t>
+      </w:r>
+      <w:proofErr w:type="spellStart"/>
+      <w:r>
+        <w:t>vMR</w:t>
+      </w:r>
+      <w:proofErr w:type="spellEnd"/>
+      <w:r>
+        <w:t xml:space="preserve"> </w:t>
       </w:r>
       <w:r>
         <w:t xml:space="preserve">Logical </w:t>
@@ -4633,7 +4881,31 @@
     </w:p>
     <w:p>
       <w:r>
-        <w:t>For documentation on the meaning of vMR model elements, as well as examples, please refer to the HL7 vMR Logical Model specification, as well as the HL7 vMR XML specification.</w:t>
+        <w:t xml:space="preserve">For documentation on the meaning of </w:t>
+      </w:r>
+      <w:proofErr w:type="spellStart"/>
+      <w:r>
+        <w:t>vMR</w:t>
+      </w:r>
+      <w:proofErr w:type="spellEnd"/>
+      <w:r>
+        <w:t xml:space="preserve"> model elements, as well as examples, please refer to the HL7 </w:t>
+      </w:r>
+      <w:proofErr w:type="spellStart"/>
+      <w:r>
+        <w:t>vMR</w:t>
+      </w:r>
+      <w:proofErr w:type="spellEnd"/>
+      <w:r>
+        <w:t xml:space="preserve"> Logical Model specification, as well as the HL7 </w:t>
+      </w:r>
+      <w:proofErr w:type="spellStart"/>
+      <w:r>
+        <w:t>vMR</w:t>
+      </w:r>
+      <w:proofErr w:type="spellEnd"/>
+      <w:r>
+        <w:t xml:space="preserve"> XML specification.</w:t>
       </w:r>
     </w:p>
     <w:p/>
@@ -4695,7 +4967,15 @@
         <w:t xml:space="preserve">a </w:t>
       </w:r>
       <w:r>
-        <w:t>set of vMR templates</w:t>
+        <w:t xml:space="preserve">set of </w:t>
+      </w:r>
+      <w:proofErr w:type="spellStart"/>
+      <w:r>
+        <w:t>vMR</w:t>
+      </w:r>
+      <w:proofErr w:type="spellEnd"/>
+      <w:r>
+        <w:t xml:space="preserve"> templates</w:t>
       </w:r>
       <w:r>
         <w:t xml:space="preserve"> </w:t>
@@ -5051,6 +5331,7 @@
                 <w:szCs w:val="22"/>
               </w:rPr>
             </w:pPr>
+            <w:proofErr w:type="spellStart"/>
             <w:r>
               <w:rPr>
                 <w:rFonts w:eastAsia="Calibri"/>
@@ -5061,6 +5342,7 @@
               </w:rPr>
               <w:t>vMR</w:t>
             </w:r>
+            <w:proofErr w:type="spellEnd"/>
           </w:p>
         </w:tc>
         <w:tc>
@@ -5103,13 +5385,24 @@
       <w:bookmarkEnd w:id="27"/>
       <w:bookmarkEnd w:id="28"/>
       <w:bookmarkEnd w:id="29"/>
+      <w:proofErr w:type="spellStart"/>
+      <w:proofErr w:type="gramStart"/>
       <w:r>
         <w:rPr>
           <w:rFonts w:ascii="Times New Roman" w:hAnsi="Times New Roman"/>
           <w:caps w:val="0"/>
         </w:rPr>
         <w:lastRenderedPageBreak/>
-        <w:t>vMR TEMPLATES</w:t>
+        <w:t>vMR</w:t>
+      </w:r>
+      <w:proofErr w:type="spellEnd"/>
+      <w:proofErr w:type="gramEnd"/>
+      <w:r>
+        <w:rPr>
+          <w:rFonts w:ascii="Times New Roman" w:hAnsi="Times New Roman"/>
+          <w:caps w:val="0"/>
+        </w:rPr>
+        <w:t xml:space="preserve"> TEMPLATES</w:t>
       </w:r>
       <w:bookmarkEnd w:id="30"/>
       <w:r>
@@ -5139,12 +5432,26 @@
         <w:rPr>
           <w:lang w:eastAsia="de-DE"/>
         </w:rPr>
-        <w:t xml:space="preserve">The vMR templates are defined in the </w:t>
-      </w:r>
+        <w:t xml:space="preserve">The </w:t>
+      </w:r>
+      <w:proofErr w:type="spellStart"/>
       <w:r>
         <w:rPr>
           <w:lang w:eastAsia="de-DE"/>
         </w:rPr>
+        <w:t>vMR</w:t>
+      </w:r>
+      <w:proofErr w:type="spellEnd"/>
+      <w:r>
+        <w:rPr>
+          <w:lang w:eastAsia="de-DE"/>
+        </w:rPr>
+        <w:t xml:space="preserve"> templates are defined in the </w:t>
+      </w:r>
+      <w:r>
+        <w:rPr>
+          <w:lang w:eastAsia="de-DE"/>
+        </w:rPr>
         <w:t>accompanying</w:t>
       </w:r>
       <w:r>
@@ -5195,12 +5502,26 @@
         <w:rPr>
           <w:lang w:eastAsia="de-DE"/>
         </w:rPr>
-        <w:t xml:space="preserve">Of note, we anticipate the development of vMR templates to be an ongoing, iterative process.  In particular, the templates listed in Section </w:t>
-      </w:r>
+        <w:t xml:space="preserve">Of note, we anticipate the development of </w:t>
+      </w:r>
+      <w:proofErr w:type="spellStart"/>
       <w:r>
         <w:rPr>
           <w:lang w:eastAsia="de-DE"/>
         </w:rPr>
+        <w:t>vMR</w:t>
+      </w:r>
+      <w:proofErr w:type="spellEnd"/>
+      <w:r>
+        <w:rPr>
+          <w:lang w:eastAsia="de-DE"/>
+        </w:rPr>
+        <w:t xml:space="preserve"> templates to be an ongoing, iterative process.  In particular, the templates listed in Section </w:t>
+      </w:r>
+      <w:r>
+        <w:rPr>
+          <w:lang w:eastAsia="de-DE"/>
+        </w:rPr>
         <w:fldChar w:fldCharType="begin"/>
       </w:r>
       <w:r>
@@ -5242,7 +5563,35 @@
         <w:rPr>
           <w:lang w:eastAsia="de-DE"/>
         </w:rPr>
-        <w:t xml:space="preserve">have been identified as potentially being useful and are under consideration for future addition to the vMR templates.  Moreover, the potential leveraging of detailed clinical models within vMR templates is under investigation.  </w:t>
+        <w:t xml:space="preserve">have been identified as potentially being useful and are under consideration for future addition to the </w:t>
+      </w:r>
+      <w:proofErr w:type="spellStart"/>
+      <w:r>
+        <w:rPr>
+          <w:lang w:eastAsia="de-DE"/>
+        </w:rPr>
+        <w:t>vMR</w:t>
+      </w:r>
+      <w:proofErr w:type="spellEnd"/>
+      <w:r>
+        <w:rPr>
+          <w:lang w:eastAsia="de-DE"/>
+        </w:rPr>
+        <w:t xml:space="preserve"> templates.  Moreover, the potential leveraging of detailed clinical models within </w:t>
+      </w:r>
+      <w:proofErr w:type="spellStart"/>
+      <w:r>
+        <w:rPr>
+          <w:lang w:eastAsia="de-DE"/>
+        </w:rPr>
+        <w:t>vMR</w:t>
+      </w:r>
+      <w:proofErr w:type="spellEnd"/>
+      <w:r>
+        <w:rPr>
+          <w:lang w:eastAsia="de-DE"/>
+        </w:rPr>
+        <w:t xml:space="preserve"> templates is under investigation.  </w:t>
       </w:r>
     </w:p>
     <w:p>
@@ -5364,7 +5713,21 @@
         <w:rPr>
           <w:lang w:eastAsia="de-DE"/>
         </w:rPr>
-        <w:t>ata expected to be included in the vMR if no constraints are specified</w:t>
+        <w:t xml:space="preserve">ata expected to be included in the </w:t>
+      </w:r>
+      <w:proofErr w:type="spellStart"/>
+      <w:r>
+        <w:rPr>
+          <w:lang w:eastAsia="de-DE"/>
+        </w:rPr>
+        <w:t>vMR</w:t>
+      </w:r>
+      <w:proofErr w:type="spellEnd"/>
+      <w:r>
+        <w:rPr>
+          <w:lang w:eastAsia="de-DE"/>
+        </w:rPr>
+        <w:t xml:space="preserve"> if no constraints are specified</w:t>
       </w:r>
     </w:p>
     <w:p>
@@ -5381,7 +5744,21 @@
         <w:rPr>
           <w:lang w:eastAsia="de-DE"/>
         </w:rPr>
-        <w:t>For example, the SimpleLabResult template specifies that if no constraints are specified, all lab results available up to the current time should be provided</w:t>
+        <w:t xml:space="preserve">For example, the </w:t>
+      </w:r>
+      <w:proofErr w:type="spellStart"/>
+      <w:r>
+        <w:rPr>
+          <w:lang w:eastAsia="de-DE"/>
+        </w:rPr>
+        <w:t>SimpleLabResult</w:t>
+      </w:r>
+      <w:proofErr w:type="spellEnd"/>
+      <w:r>
+        <w:rPr>
+          <w:lang w:eastAsia="de-DE"/>
+        </w:rPr>
+        <w:t xml:space="preserve"> template specifies that if no constraints are specified, all lab results available up to the current time should be provided</w:t>
       </w:r>
     </w:p>
     <w:p>
@@ -5433,7 +5810,35 @@
         <w:rPr>
           <w:lang w:eastAsia="de-DE"/>
         </w:rPr>
-        <w:t>the SimpleLabResult template specifies that restricting the search back period is allowed using the observationEventTime.  This would allow, for example, a CDS service provider to specify that only lab results from the past 1 year are needed.</w:t>
+        <w:t xml:space="preserve">the </w:t>
+      </w:r>
+      <w:proofErr w:type="spellStart"/>
+      <w:r>
+        <w:rPr>
+          <w:lang w:eastAsia="de-DE"/>
+        </w:rPr>
+        <w:t>SimpleLabResult</w:t>
+      </w:r>
+      <w:proofErr w:type="spellEnd"/>
+      <w:r>
+        <w:rPr>
+          <w:lang w:eastAsia="de-DE"/>
+        </w:rPr>
+        <w:t xml:space="preserve"> template specifies that restricting the search back period is allowed using the </w:t>
+      </w:r>
+      <w:proofErr w:type="spellStart"/>
+      <w:r>
+        <w:rPr>
+          <w:lang w:eastAsia="de-DE"/>
+        </w:rPr>
+        <w:t>observationEventTime</w:t>
+      </w:r>
+      <w:proofErr w:type="spellEnd"/>
+      <w:r>
+        <w:rPr>
+          <w:lang w:eastAsia="de-DE"/>
+        </w:rPr>
+        <w:t>.  This would allow, for example, a CDS service provider to specify that only lab results from the past 1 year are needed.</w:t>
       </w:r>
     </w:p>
     <w:p>
@@ -5450,8 +5855,30 @@
         <w:rPr>
           <w:lang w:eastAsia="de-DE"/>
         </w:rPr>
-        <w:t>Similarly, the SimpleLabResult template specifies that restricting the data according to the observationFocus</w:t>
-      </w:r>
+        <w:t xml:space="preserve">Similarly, the </w:t>
+      </w:r>
+      <w:proofErr w:type="spellStart"/>
+      <w:r>
+        <w:rPr>
+          <w:lang w:eastAsia="de-DE"/>
+        </w:rPr>
+        <w:t>SimpleLabResult</w:t>
+      </w:r>
+      <w:proofErr w:type="spellEnd"/>
+      <w:r>
+        <w:rPr>
+          <w:lang w:eastAsia="de-DE"/>
+        </w:rPr>
+        <w:t xml:space="preserve"> template specifies that restricting the data according to the </w:t>
+      </w:r>
+      <w:proofErr w:type="spellStart"/>
+      <w:r>
+        <w:rPr>
+          <w:lang w:eastAsia="de-DE"/>
+        </w:rPr>
+        <w:t>observationFocus</w:t>
+      </w:r>
+      <w:proofErr w:type="spellEnd"/>
       <w:r>
         <w:rPr>
           <w:lang w:eastAsia="de-DE"/>
@@ -5497,7 +5924,21 @@
         <w:rPr>
           <w:lang w:eastAsia="de-DE"/>
         </w:rPr>
-        <w:t>specified in the vMR Logical Model within the CDS Input Specification component of the model.</w:t>
+        <w:t xml:space="preserve">specified in the </w:t>
+      </w:r>
+      <w:proofErr w:type="spellStart"/>
+      <w:r>
+        <w:rPr>
+          <w:lang w:eastAsia="de-DE"/>
+        </w:rPr>
+        <w:t>vMR</w:t>
+      </w:r>
+      <w:proofErr w:type="spellEnd"/>
+      <w:r>
+        <w:rPr>
+          <w:lang w:eastAsia="de-DE"/>
+        </w:rPr>
+        <w:t xml:space="preserve"> Logical Model within the CDS Input Specification component of the model.</w:t>
       </w:r>
     </w:p>
     <w:p>
@@ -5514,7 +5955,21 @@
         <w:rPr>
           <w:lang w:eastAsia="de-DE"/>
         </w:rPr>
-        <w:t>For each included vMR data element</w:t>
+        <w:t xml:space="preserve">For each included </w:t>
+      </w:r>
+      <w:proofErr w:type="spellStart"/>
+      <w:r>
+        <w:rPr>
+          <w:lang w:eastAsia="de-DE"/>
+        </w:rPr>
+        <w:t>vMR</w:t>
+      </w:r>
+      <w:proofErr w:type="spellEnd"/>
+      <w:r>
+        <w:rPr>
+          <w:lang w:eastAsia="de-DE"/>
+        </w:rPr>
+        <w:t xml:space="preserve"> data element</w:t>
       </w:r>
       <w:r>
         <w:rPr>
@@ -5615,11 +6070,19 @@
         </w:rPr>
         <w:t xml:space="preserve">path in the </w:t>
       </w:r>
+      <w:proofErr w:type="spellStart"/>
       <w:r>
         <w:rPr>
           <w:lang w:eastAsia="de-DE"/>
         </w:rPr>
-        <w:t>vMR data model</w:t>
+        <w:t>vMR</w:t>
+      </w:r>
+      <w:proofErr w:type="spellEnd"/>
+      <w:r>
+        <w:rPr>
+          <w:lang w:eastAsia="de-DE"/>
+        </w:rPr>
+        <w:t xml:space="preserve"> data model</w:t>
       </w:r>
     </w:p>
     <w:p>
@@ -5688,12 +6151,40 @@
         <w:rPr>
           <w:lang w:eastAsia="de-DE"/>
         </w:rPr>
-        <w:t xml:space="preserve">Because there are no nullFlavors in the vMR, </w:t>
-      </w:r>
+        <w:t xml:space="preserve">Because there are no </w:t>
+      </w:r>
+      <w:proofErr w:type="spellStart"/>
       <w:r>
         <w:rPr>
           <w:lang w:eastAsia="de-DE"/>
         </w:rPr>
+        <w:t>nullFlavors</w:t>
+      </w:r>
+      <w:proofErr w:type="spellEnd"/>
+      <w:r>
+        <w:rPr>
+          <w:lang w:eastAsia="de-DE"/>
+        </w:rPr>
+        <w:t xml:space="preserve"> in the </w:t>
+      </w:r>
+      <w:proofErr w:type="spellStart"/>
+      <w:r>
+        <w:rPr>
+          <w:lang w:eastAsia="de-DE"/>
+        </w:rPr>
+        <w:t>vMR</w:t>
+      </w:r>
+      <w:proofErr w:type="spellEnd"/>
+      <w:r>
+        <w:rPr>
+          <w:lang w:eastAsia="de-DE"/>
+        </w:rPr>
+        <w:t xml:space="preserve">, </w:t>
+      </w:r>
+      <w:r>
+        <w:rPr>
+          <w:lang w:eastAsia="de-DE"/>
+        </w:rPr>
         <w:t xml:space="preserve">a data element is </w:t>
       </w:r>
       <w:r>
@@ -5718,7 +6209,21 @@
         <w:rPr>
           <w:lang w:eastAsia="de-DE"/>
         </w:rPr>
-        <w:t>non-mdantory if it is 0..X</w:t>
+        <w:t>non-</w:t>
+      </w:r>
+      <w:proofErr w:type="spellStart"/>
+      <w:r>
+        <w:rPr>
+          <w:lang w:eastAsia="de-DE"/>
+        </w:rPr>
+        <w:t>mdantory</w:t>
+      </w:r>
+      <w:proofErr w:type="spellEnd"/>
+      <w:r>
+        <w:rPr>
+          <w:lang w:eastAsia="de-DE"/>
+        </w:rPr>
+        <w:t xml:space="preserve"> if it is 0..X</w:t>
       </w:r>
     </w:p>
     <w:p>
@@ -5979,7 +6484,21 @@
         <w:rPr>
           <w:lang w:eastAsia="de-DE"/>
         </w:rPr>
-        <w:t>.  C-CDA and QRDA templates were explicitly reviewed in the development of vMR templates to maximize semantic interoperability.</w:t>
+        <w:t xml:space="preserve">.  C-CDA and QRDA templates were explicitly reviewed in the development of </w:t>
+      </w:r>
+      <w:proofErr w:type="spellStart"/>
+      <w:r>
+        <w:rPr>
+          <w:lang w:eastAsia="de-DE"/>
+        </w:rPr>
+        <w:t>vMR</w:t>
+      </w:r>
+      <w:proofErr w:type="spellEnd"/>
+      <w:r>
+        <w:rPr>
+          <w:lang w:eastAsia="de-DE"/>
+        </w:rPr>
+        <w:t xml:space="preserve"> templates to maximize semantic interoperability.</w:t>
       </w:r>
     </w:p>
     <w:p>
@@ -6017,19 +6536,47 @@
         <w:rPr>
           <w:lang w:eastAsia="de-DE"/>
         </w:rPr>
-        <w:t>The subject of a clinical statement is identified in the EvaluatedPerson object which contains the clinical statement. Therefore, individual clinical statements do not specify a patient identifier. If one desired this attribute to be ava</w:t>
-      </w:r>
+        <w:t xml:space="preserve">The subject of a clinical statement is identified in the </w:t>
+      </w:r>
+      <w:proofErr w:type="spellStart"/>
       <w:r>
         <w:rPr>
           <w:lang w:eastAsia="de-DE"/>
         </w:rPr>
+        <w:t>EvaluatedPerson</w:t>
+      </w:r>
+      <w:proofErr w:type="spellEnd"/>
+      <w:r>
+        <w:rPr>
+          <w:lang w:eastAsia="de-DE"/>
+        </w:rPr>
+        <w:t xml:space="preserve"> object which contains the clinical statement. Therefore, individual clinical statements do not specify a patient identifier. If one desired this attribute to be ava</w:t>
+      </w:r>
+      <w:r>
+        <w:rPr>
+          <w:lang w:eastAsia="de-DE"/>
+        </w:rPr>
         <w:t>ila</w:t>
       </w:r>
       <w:r>
         <w:rPr>
           <w:lang w:eastAsia="de-DE"/>
         </w:rPr>
-        <w:t xml:space="preserve">ble with each clinical statement, this could be done using the clinical statement.evaluatedPersonId attribute. </w:t>
+        <w:t xml:space="preserve">ble with each clinical statement, this could be done using the clinical </w:t>
+      </w:r>
+      <w:proofErr w:type="spellStart"/>
+      <w:r>
+        <w:rPr>
+          <w:lang w:eastAsia="de-DE"/>
+        </w:rPr>
+        <w:t>statement.evaluatedPersonId</w:t>
+      </w:r>
+      <w:proofErr w:type="spellEnd"/>
+      <w:r>
+        <w:rPr>
+          <w:lang w:eastAsia="de-DE"/>
+        </w:rPr>
+        <w:t xml:space="preserve"> attribute. </w:t>
       </w:r>
     </w:p>
     <w:p>
@@ -6073,7 +6620,15 @@
       <w:bookmarkStart w:id="35" w:name="_Ref374996651"/>
       <w:bookmarkStart w:id="36" w:name="_Toc375145647"/>
       <w:r>
-        <w:t>Additional Templates Under Review and/or Development</w:t>
+        <w:t xml:space="preserve">Additional Templates </w:t>
+      </w:r>
+      <w:proofErr w:type="gramStart"/>
+      <w:r>
+        <w:t>Under</w:t>
+      </w:r>
+      <w:proofErr w:type="gramEnd"/>
+      <w:r>
+        <w:t xml:space="preserve"> Review and/or Development</w:t>
       </w:r>
       <w:bookmarkEnd w:id="35"/>
       <w:bookmarkEnd w:id="36"/>
@@ -6101,7 +6656,21 @@
         <w:rPr>
           <w:lang w:eastAsia="de-DE"/>
         </w:rPr>
-        <w:t xml:space="preserve">Those who are interested in contributing to the continued development of vMR templates </w:t>
+        <w:t xml:space="preserve">Those who are interested in contributing to the continued development of </w:t>
+      </w:r>
+      <w:proofErr w:type="spellStart"/>
+      <w:r>
+        <w:rPr>
+          <w:lang w:eastAsia="de-DE"/>
+        </w:rPr>
+        <w:t>vMR</w:t>
+      </w:r>
+      <w:proofErr w:type="spellEnd"/>
+      <w:r>
+        <w:rPr>
+          <w:lang w:eastAsia="de-DE"/>
+        </w:rPr>
+        <w:t xml:space="preserve"> templates </w:t>
       </w:r>
       <w:r>
         <w:rPr>
@@ -6225,7 +6794,15 @@
         <w:t>T</w:t>
       </w:r>
       <w:r>
-        <w:t>emplates to support handling of unvalidated data</w:t>
+        <w:t xml:space="preserve">emplates to support handling of </w:t>
+      </w:r>
+      <w:proofErr w:type="spellStart"/>
+      <w:r>
+        <w:t>unvalidated</w:t>
+      </w:r>
+      <w:proofErr w:type="spellEnd"/>
+      <w:r>
+        <w:t xml:space="preserve"> data</w:t>
       </w:r>
       <w:r>
         <w:t>,</w:t>
@@ -6425,6 +7002,18 @@
       </w:pPr>
       <w:r>
         <w:t>Templates for adverse events which are not caused by exposure to some agent – e.g., falls, hospital acquired infections.</w:t>
+      </w:r>
+    </w:p>
+    <w:p>
+      <w:pPr>
+        <w:pStyle w:val="ListParagraph"/>
+        <w:numPr>
+          <w:ilvl w:val="0"/>
+          <w:numId w:val="35"/>
+        </w:numPr>
+      </w:pPr>
+      <w:r>
+        <w:t>Device-acquired vital sign measurements (e.g., resulting from work performed by Project 850)</w:t>
       </w:r>
       <w:bookmarkStart w:id="37" w:name="_GoBack"/>
       <w:bookmarkEnd w:id="37"/>
@@ -6481,6 +7070,7 @@
       </w:rPr>
       <w:t xml:space="preserve">HL7 </w:t>
     </w:r>
+    <w:proofErr w:type="spellStart"/>
     <w:r>
       <w:rPr>
         <w:rFonts w:ascii="Times New Roman" w:hAnsi="Times New Roman" w:cs="Times New Roman"/>
@@ -6488,8 +7078,9 @@
         <w:sz w:val="20"/>
         <w:szCs w:val="20"/>
       </w:rPr>
-      <w:t>vMR-CDS Templates</w:t>
+      <w:t>vMR</w:t>
     </w:r>
+    <w:proofErr w:type="spellEnd"/>
     <w:r>
       <w:rPr>
         <w:rFonts w:ascii="Times New Roman" w:hAnsi="Times New Roman" w:cs="Times New Roman"/>
@@ -6497,7 +7088,7 @@
         <w:sz w:val="20"/>
         <w:szCs w:val="20"/>
       </w:rPr>
-      <w:t>,</w:t>
+      <w:t>-CDS Templates</w:t>
     </w:r>
     <w:r>
       <w:rPr>
@@ -6506,7 +7097,7 @@
         <w:sz w:val="20"/>
         <w:szCs w:val="20"/>
       </w:rPr>
-      <w:t xml:space="preserve"> </w:t>
+      <w:t>,</w:t>
     </w:r>
     <w:r>
       <w:rPr>
@@ -6515,6 +7106,15 @@
         <w:sz w:val="20"/>
         <w:szCs w:val="20"/>
       </w:rPr>
+      <w:t xml:space="preserve"> </w:t>
+    </w:r>
+    <w:r>
+      <w:rPr>
+        <w:rFonts w:ascii="Times New Roman" w:hAnsi="Times New Roman" w:cs="Times New Roman"/>
+        <w:bCs/>
+        <w:sz w:val="20"/>
+        <w:szCs w:val="20"/>
+      </w:rPr>
       <w:t>Release 1</w:t>
     </w:r>
     <w:r>
@@ -6628,7 +7228,7 @@
         <w:sz w:val="20"/>
         <w:szCs w:val="20"/>
       </w:rPr>
-      <w:t>10</w:t>
+      <w:t>6</w:t>
     </w:r>
     <w:r>
       <w:rPr>
@@ -6724,6 +7324,7 @@
       </w:rPr>
       <w:t xml:space="preserve">HL7 </w:t>
     </w:r>
+    <w:proofErr w:type="spellStart"/>
     <w:r>
       <w:rPr>
         <w:rFonts w:ascii="Times New Roman" w:hAnsi="Times New Roman" w:cs="Times New Roman"/>
@@ -6731,8 +7332,9 @@
         <w:sz w:val="20"/>
         <w:szCs w:val="20"/>
       </w:rPr>
-      <w:t>vMR-CDS Templates</w:t>
+      <w:t>vMR</w:t>
     </w:r>
+    <w:proofErr w:type="spellEnd"/>
     <w:r>
       <w:rPr>
         <w:rFonts w:ascii="Times New Roman" w:hAnsi="Times New Roman" w:cs="Times New Roman"/>
@@ -6740,7 +7342,7 @@
         <w:sz w:val="20"/>
         <w:szCs w:val="20"/>
       </w:rPr>
-      <w:t>,</w:t>
+      <w:t>-CDS Templates</w:t>
     </w:r>
     <w:r>
       <w:rPr>
@@ -6749,7 +7351,7 @@
         <w:sz w:val="20"/>
         <w:szCs w:val="20"/>
       </w:rPr>
-      <w:t xml:space="preserve"> </w:t>
+      <w:t>,</w:t>
     </w:r>
     <w:r>
       <w:rPr>
@@ -6758,6 +7360,15 @@
         <w:sz w:val="20"/>
         <w:szCs w:val="20"/>
       </w:rPr>
+      <w:t xml:space="preserve"> </w:t>
+    </w:r>
+    <w:r>
+      <w:rPr>
+        <w:rFonts w:ascii="Times New Roman" w:hAnsi="Times New Roman" w:cs="Times New Roman"/>
+        <w:bCs/>
+        <w:sz w:val="20"/>
+        <w:szCs w:val="20"/>
+      </w:rPr>
       <w:t>Release 1</w:t>
     </w:r>
     <w:r>
@@ -6871,7 +7482,7 @@
         <w:sz w:val="20"/>
         <w:szCs w:val="20"/>
       </w:rPr>
-      <w:t>9</w:t>
+      <w:t>5</w:t>
     </w:r>
     <w:r>
       <w:rPr>
@@ -17597,12 +18208,9 @@
 </file>
 
 <file path=customXml/item1.xml><?xml version="1.0" encoding="utf-8"?>
-<?mso-contentType ?>
-<FormTemplates xmlns="http://schemas.microsoft.com/sharepoint/v3/contenttype/forms">
-  <Display>DocumentLibraryForm</Display>
-  <Edit>DocumentLibraryForm</Edit>
-  <New>DocumentLibraryForm</New>
-</FormTemplates>
+<p:properties xmlns:p="http://schemas.microsoft.com/office/2006/metadata/properties" xmlns:xsi="http://www.w3.org/2001/XMLSchema-instance" xmlns:pc="http://schemas.microsoft.com/office/infopath/2007/PartnerControls">
+  <documentManagement/>
+</p:properties>
 </file>
 
 <file path=customXml/item2.xml><?xml version="1.0" encoding="utf-8"?>
@@ -17720,9 +18328,12 @@
 </file>
 
 <file path=customXml/item3.xml><?xml version="1.0" encoding="utf-8"?>
-<p:properties xmlns:p="http://schemas.microsoft.com/office/2006/metadata/properties" xmlns:xsi="http://www.w3.org/2001/XMLSchema-instance" xmlns:pc="http://schemas.microsoft.com/office/infopath/2007/PartnerControls">
-  <documentManagement/>
-</p:properties>
+<?mso-contentType ?>
+<FormTemplates xmlns="http://schemas.microsoft.com/sharepoint/v3/contenttype/forms">
+  <Display>DocumentLibraryForm</Display>
+  <Edit>DocumentLibraryForm</Edit>
+  <New>DocumentLibraryForm</New>
+</FormTemplates>
 </file>
 
 <file path=customXml/item4.xml><?xml version="1.0" encoding="utf-8"?>
@@ -17730,9 +18341,10 @@
 </file>
 
 <file path=customXml/itemProps1.xml><?xml version="1.0" encoding="utf-8"?>
-<ds:datastoreItem xmlns:ds="http://schemas.openxmlformats.org/officeDocument/2006/customXml" ds:itemID="{F8C2A110-124D-4475-946C-21BA6264526E}">
+<ds:datastoreItem xmlns:ds="http://schemas.openxmlformats.org/officeDocument/2006/customXml" ds:itemID="{47502642-F6BC-4301-900B-B428AD683772}">
   <ds:schemaRefs>
-    <ds:schemaRef ds:uri="http://schemas.microsoft.com/sharepoint/v3/contenttype/forms"/>
+    <ds:schemaRef ds:uri="http://schemas.microsoft.com/office/2006/metadata/properties"/>
+    <ds:schemaRef ds:uri="http://schemas.microsoft.com/office/infopath/2007/PartnerControls"/>
   </ds:schemaRefs>
 </ds:datastoreItem>
 </file>
@@ -17754,16 +18366,15 @@
 </file>
 
 <file path=customXml/itemProps3.xml><?xml version="1.0" encoding="utf-8"?>
-<ds:datastoreItem xmlns:ds="http://schemas.openxmlformats.org/officeDocument/2006/customXml" ds:itemID="{47502642-F6BC-4301-900B-B428AD683772}">
+<ds:datastoreItem xmlns:ds="http://schemas.openxmlformats.org/officeDocument/2006/customXml" ds:itemID="{F8C2A110-124D-4475-946C-21BA6264526E}">
   <ds:schemaRefs>
-    <ds:schemaRef ds:uri="http://schemas.microsoft.com/office/2006/metadata/properties"/>
-    <ds:schemaRef ds:uri="http://schemas.microsoft.com/office/infopath/2007/PartnerControls"/>
+    <ds:schemaRef ds:uri="http://schemas.microsoft.com/sharepoint/v3/contenttype/forms"/>
   </ds:schemaRefs>
 </ds:datastoreItem>
 </file>
 
 <file path=customXml/itemProps4.xml><?xml version="1.0" encoding="utf-8"?>
-<ds:datastoreItem xmlns:ds="http://schemas.openxmlformats.org/officeDocument/2006/customXml" ds:itemID="{A1DD4882-B137-48A1-8C6F-D13F0A2B8947}">
+<ds:datastoreItem xmlns:ds="http://schemas.openxmlformats.org/officeDocument/2006/customXml" ds:itemID="{36CD2FEB-F41D-4B70-9328-E15556BAC299}">
   <ds:schemaRefs>
     <ds:schemaRef ds:uri="http://schemas.openxmlformats.org/officeDocument/2006/bibliography"/>
   </ds:schemaRefs>

</xml_diff>

<commit_message>
Updated Template and XML IG docs
</commit_message>
<xml_diff>
--- a/documents/HL7_vMR_Templates_Release_1_DSTU_Publication.docx
+++ b/documents/HL7_vMR_Templates_Release_1_DSTU_Publication.docx
@@ -56,7 +56,7 @@
       <w:r>
         <w:rPr>
           <w:noProof/>
-          <w:lang w:val="en-US" w:eastAsia="ja-JP"/>
+          <w:lang w:val="en-US"/>
         </w:rPr>
         <w:drawing>
           <wp:inline distT="0" distB="0" distL="0" distR="0">
@@ -4501,7 +4501,19 @@
       </w:r>
       <w:proofErr w:type="spellEnd"/>
       <w:r>
-        <w:t xml:space="preserve">) can be used across CDS implementations and (ii) is simple and intuitive for a typical CDS knowledge engineer to understand, use, and implement.  </w:t>
+        <w:t>) can be used across CDS implementations and (ii) is simple and intuitive for</w:t>
+      </w:r>
+      <w:r>
+        <w:t xml:space="preserve"> both </w:t>
+      </w:r>
+      <w:r>
+        <w:t xml:space="preserve">typical CDS </w:t>
+      </w:r>
+      <w:r>
+        <w:t>artifact authors and implementers</w:t>
+      </w:r>
+      <w:r>
+        <w:t xml:space="preserve"> to understand, use, and implement.  </w:t>
       </w:r>
     </w:p>
     <w:p/>
@@ -4930,6 +4942,7 @@
         <w:rPr>
           <w:rFonts w:ascii="Times New Roman" w:hAnsi="Times New Roman"/>
         </w:rPr>
+        <w:lastRenderedPageBreak/>
         <w:t xml:space="preserve">Organization of </w:t>
       </w:r>
       <w:r>
@@ -5002,7 +5015,6 @@
         <w:rPr>
           <w:rFonts w:ascii="Times New Roman" w:hAnsi="Times New Roman"/>
         </w:rPr>
-        <w:lastRenderedPageBreak/>
         <w:t>Definitions and Acronyms</w:t>
       </w:r>
       <w:bookmarkEnd w:id="24"/>
@@ -6209,21 +6221,13 @@
         <w:rPr>
           <w:lang w:eastAsia="de-DE"/>
         </w:rPr>
-        <w:t>non-</w:t>
-      </w:r>
-      <w:proofErr w:type="spellStart"/>
+        <w:t>non-manda</w:t>
+      </w:r>
       <w:r>
         <w:rPr>
           <w:lang w:eastAsia="de-DE"/>
         </w:rPr>
-        <w:t>mdantory</w:t>
-      </w:r>
-      <w:proofErr w:type="spellEnd"/>
-      <w:r>
-        <w:rPr>
-          <w:lang w:eastAsia="de-DE"/>
-        </w:rPr>
-        <w:t xml:space="preserve"> if it is 0..X</w:t>
+        <w:t>tory if it is 0..X</w:t>
       </w:r>
     </w:p>
     <w:p>
@@ -7013,10 +7017,16 @@
         </w:numPr>
       </w:pPr>
       <w:r>
-        <w:t>Device-acquired vital sign measurements (e.g., resulting from work performed by Project 850)</w:t>
+        <w:t xml:space="preserve">Device-acquired vital sign measurements (e.g., resulting from work performed by Project </w:t>
+      </w:r>
+      <w:r>
+        <w:t>#</w:t>
       </w:r>
       <w:bookmarkStart w:id="37" w:name="_GoBack"/>
       <w:bookmarkEnd w:id="37"/>
+      <w:r>
+        <w:t>850)</w:t>
+      </w:r>
     </w:p>
     <w:sectPr>
       <w:footerReference w:type="even" r:id="rId16"/>
@@ -7228,7 +7238,7 @@
         <w:sz w:val="20"/>
         <w:szCs w:val="20"/>
       </w:rPr>
-      <w:t>6</w:t>
+      <w:t>8</w:t>
     </w:r>
     <w:r>
       <w:rPr>
@@ -7482,7 +7492,7 @@
         <w:sz w:val="20"/>
         <w:szCs w:val="20"/>
       </w:rPr>
-      <w:t>5</w:t>
+      <w:t>9</w:t>
     </w:r>
     <w:r>
       <w:rPr>
@@ -18208,9 +18218,12 @@
 </file>
 
 <file path=customXml/item1.xml><?xml version="1.0" encoding="utf-8"?>
-<p:properties xmlns:p="http://schemas.microsoft.com/office/2006/metadata/properties" xmlns:xsi="http://www.w3.org/2001/XMLSchema-instance" xmlns:pc="http://schemas.microsoft.com/office/infopath/2007/PartnerControls">
-  <documentManagement/>
-</p:properties>
+<?mso-contentType ?>
+<FormTemplates xmlns="http://schemas.microsoft.com/sharepoint/v3/contenttype/forms">
+  <Display>DocumentLibraryForm</Display>
+  <Edit>DocumentLibraryForm</Edit>
+  <New>DocumentLibraryForm</New>
+</FormTemplates>
 </file>
 
 <file path=customXml/item2.xml><?xml version="1.0" encoding="utf-8"?>
@@ -18328,12 +18341,9 @@
 </file>
 
 <file path=customXml/item3.xml><?xml version="1.0" encoding="utf-8"?>
-<?mso-contentType ?>
-<FormTemplates xmlns="http://schemas.microsoft.com/sharepoint/v3/contenttype/forms">
-  <Display>DocumentLibraryForm</Display>
-  <Edit>DocumentLibraryForm</Edit>
-  <New>DocumentLibraryForm</New>
-</FormTemplates>
+<p:properties xmlns:p="http://schemas.microsoft.com/office/2006/metadata/properties" xmlns:xsi="http://www.w3.org/2001/XMLSchema-instance" xmlns:pc="http://schemas.microsoft.com/office/infopath/2007/PartnerControls">
+  <documentManagement/>
+</p:properties>
 </file>
 
 <file path=customXml/item4.xml><?xml version="1.0" encoding="utf-8"?>
@@ -18341,10 +18351,9 @@
 </file>
 
 <file path=customXml/itemProps1.xml><?xml version="1.0" encoding="utf-8"?>
-<ds:datastoreItem xmlns:ds="http://schemas.openxmlformats.org/officeDocument/2006/customXml" ds:itemID="{47502642-F6BC-4301-900B-B428AD683772}">
+<ds:datastoreItem xmlns:ds="http://schemas.openxmlformats.org/officeDocument/2006/customXml" ds:itemID="{F8C2A110-124D-4475-946C-21BA6264526E}">
   <ds:schemaRefs>
-    <ds:schemaRef ds:uri="http://schemas.microsoft.com/office/2006/metadata/properties"/>
-    <ds:schemaRef ds:uri="http://schemas.microsoft.com/office/infopath/2007/PartnerControls"/>
+    <ds:schemaRef ds:uri="http://schemas.microsoft.com/sharepoint/v3/contenttype/forms"/>
   </ds:schemaRefs>
 </ds:datastoreItem>
 </file>
@@ -18366,15 +18375,16 @@
 </file>
 
 <file path=customXml/itemProps3.xml><?xml version="1.0" encoding="utf-8"?>
-<ds:datastoreItem xmlns:ds="http://schemas.openxmlformats.org/officeDocument/2006/customXml" ds:itemID="{F8C2A110-124D-4475-946C-21BA6264526E}">
+<ds:datastoreItem xmlns:ds="http://schemas.openxmlformats.org/officeDocument/2006/customXml" ds:itemID="{47502642-F6BC-4301-900B-B428AD683772}">
   <ds:schemaRefs>
-    <ds:schemaRef ds:uri="http://schemas.microsoft.com/sharepoint/v3/contenttype/forms"/>
+    <ds:schemaRef ds:uri="http://schemas.microsoft.com/office/2006/metadata/properties"/>
+    <ds:schemaRef ds:uri="http://schemas.microsoft.com/office/infopath/2007/PartnerControls"/>
   </ds:schemaRefs>
 </ds:datastoreItem>
 </file>
 
 <file path=customXml/itemProps4.xml><?xml version="1.0" encoding="utf-8"?>
-<ds:datastoreItem xmlns:ds="http://schemas.openxmlformats.org/officeDocument/2006/customXml" ds:itemID="{36CD2FEB-F41D-4B70-9328-E15556BAC299}">
+<ds:datastoreItem xmlns:ds="http://schemas.openxmlformats.org/officeDocument/2006/customXml" ds:itemID="{13D72724-59E6-453B-8508-C6E431E6666B}">
   <ds:schemaRefs>
     <ds:schemaRef ds:uri="http://schemas.openxmlformats.org/officeDocument/2006/bibliography"/>
   </ds:schemaRefs>

</xml_diff>

<commit_message>
March 2014 Material for Peer Review
</commit_message>
<xml_diff>
--- a/documents/HL7_vMR_Templates_Release_1_DSTU_Publication.docx
+++ b/documents/HL7_vMR_Templates_Release_1_DSTU_Publication.docx
@@ -56,7 +56,7 @@
       <w:r>
         <w:rPr>
           <w:noProof/>
-          <w:lang w:val="en-US"/>
+          <w:lang w:val="en-US" w:eastAsia="ja-JP"/>
         </w:rPr>
         <w:drawing>
           <wp:inline distT="0" distB="0" distL="0" distR="0">
@@ -148,9 +148,8 @@
           <w:sz w:val="36"/>
           <w:szCs w:val="36"/>
         </w:rPr>
-        <w:t>HL7 Virtual Medical Record for Clinical Decision Support (</w:t>
-      </w:r>
-      <w:proofErr w:type="spellStart"/>
+        <w:t>HL7 Virtual Medical Record for Clinical Decision Support (vMR-CDS) Templates, Release 1 - US Realm</w:t>
+      </w:r>
       <w:r>
         <w:rPr>
           <w:b/>
@@ -158,42 +157,30 @@
           <w:sz w:val="36"/>
           <w:szCs w:val="36"/>
         </w:rPr>
-        <w:t>vMR</w:t>
-      </w:r>
-      <w:proofErr w:type="spellEnd"/>
-      <w:r>
-        <w:rPr>
-          <w:b/>
-          <w:bCs/>
+        <w:t xml:space="preserve"> </w:t>
+      </w:r>
+    </w:p>
+    <w:p>
+      <w:pPr>
+        <w:jc w:val="right"/>
+        <w:rPr>
           <w:sz w:val="36"/>
           <w:szCs w:val="36"/>
         </w:rPr>
-        <w:t>-CDS) Templates, Release 1 - US Realm</w:t>
-      </w:r>
-      <w:r>
-        <w:rPr>
-          <w:b/>
-          <w:bCs/>
+      </w:pPr>
+      <w:r>
+        <w:rPr>
           <w:sz w:val="36"/>
           <w:szCs w:val="36"/>
         </w:rPr>
-        <w:t xml:space="preserve"> </w:t>
-      </w:r>
-    </w:p>
-    <w:p>
-      <w:pPr>
-        <w:jc w:val="right"/>
+        <w:t>March</w:t>
+      </w:r>
+      <w:r>
         <w:rPr>
           <w:sz w:val="36"/>
           <w:szCs w:val="36"/>
         </w:rPr>
-      </w:pPr>
-      <w:r>
-        <w:rPr>
-          <w:sz w:val="36"/>
-          <w:szCs w:val="36"/>
-        </w:rPr>
-        <w:t>January 2014</w:t>
+        <w:t xml:space="preserve"> 2014</w:t>
       </w:r>
     </w:p>
     <w:p>
@@ -244,7 +231,7 @@
           <w:sz w:val="36"/>
           <w:szCs w:val="36"/>
         </w:rPr>
-        <w:t>Ballot</w:t>
+        <w:t>Specification</w:t>
       </w:r>
     </w:p>
     <w:p/>
@@ -341,73 +328,35 @@
           <w:color w:val="000000"/>
         </w:rPr>
       </w:pPr>
-      <w:proofErr w:type="gramStart"/>
       <w:r>
         <w:rPr>
           <w:b/>
           <w:bCs/>
           <w:color w:val="000000"/>
         </w:rPr>
-        <w:t>in</w:t>
-      </w:r>
-      <w:proofErr w:type="gramEnd"/>
+        <w:t xml:space="preserve">in collaboration with the Health and Human Services Standards and </w:t>
+      </w:r>
+    </w:p>
+    <w:p>
+      <w:pPr>
+        <w:jc w:val="right"/>
+        <w:rPr>
+          <w:b/>
+        </w:rPr>
+      </w:pPr>
       <w:r>
         <w:rPr>
           <w:b/>
           <w:bCs/>
           <w:color w:val="000000"/>
         </w:rPr>
-        <w:t xml:space="preserve"> collaboration with the Health and Human Services Standards and </w:t>
-      </w:r>
-    </w:p>
-    <w:p>
-      <w:pPr>
-        <w:jc w:val="right"/>
-        <w:rPr>
-          <w:b/>
-        </w:rPr>
-      </w:pPr>
-      <w:r>
-        <w:rPr>
-          <w:b/>
-          <w:bCs/>
-          <w:color w:val="000000"/>
-        </w:rPr>
-        <w:t xml:space="preserve">Interoperability Framework Health </w:t>
-      </w:r>
-      <w:proofErr w:type="spellStart"/>
-      <w:r>
-        <w:rPr>
-          <w:b/>
-          <w:bCs/>
-          <w:color w:val="000000"/>
-        </w:rPr>
-        <w:t>eDecisions</w:t>
-      </w:r>
-      <w:proofErr w:type="spellEnd"/>
-      <w:r>
-        <w:rPr>
-          <w:b/>
-          <w:bCs/>
-          <w:color w:val="000000"/>
-        </w:rPr>
-        <w:t xml:space="preserve"> Working Group</w:t>
+        <w:t>Interoperability Framework Health eDecisions Working Group</w:t>
       </w:r>
     </w:p>
     <w:p>
       <w:pPr>
         <w:pStyle w:val="BodyText"/>
         <w:jc w:val="right"/>
-      </w:pPr>
-    </w:p>
-    <w:p>
-      <w:pPr>
-        <w:pStyle w:val="BodyText"/>
-        <w:jc w:val="right"/>
-        <w:rPr>
-          <w:sz w:val="20"/>
-          <w:szCs w:val="20"/>
-        </w:rPr>
       </w:pPr>
     </w:p>
     <w:p>
@@ -505,7 +454,7 @@
           <w:sz w:val="18"/>
           <w:szCs w:val="18"/>
         </w:rPr>
-        <w:t>Copyright © 2013</w:t>
+        <w:t>Copyright © 2014</w:t>
       </w:r>
       <w:r>
         <w:rPr>
@@ -604,15 +553,7 @@
         <w:t xml:space="preserve">Specification Name and Release Number: </w:t>
       </w:r>
       <w:r>
-        <w:t>HL7 Virtual Medical Record for Clinical Decision Support (</w:t>
-      </w:r>
-      <w:proofErr w:type="spellStart"/>
-      <w:r>
-        <w:t>vMR</w:t>
-      </w:r>
-      <w:proofErr w:type="spellEnd"/>
-      <w:r>
-        <w:t xml:space="preserve">-CDS) Templates, Release 1 </w:t>
+        <w:t xml:space="preserve">HL7 Virtual Medical Record for Clinical Decision Support (vMR-CDS) Templates, Release 1 </w:t>
       </w:r>
     </w:p>
     <w:p>
@@ -662,7 +603,10 @@
         <w:t xml:space="preserve">Specification Date: </w:t>
       </w:r>
       <w:r>
-        <w:t>January 2014</w:t>
+        <w:t>March</w:t>
+      </w:r>
+      <w:r>
+        <w:t xml:space="preserve"> 2014</w:t>
       </w:r>
     </w:p>
     <w:p>
@@ -1034,19 +978,11 @@
                 <w:rFonts w:cs="Calibri"/>
               </w:rPr>
             </w:pPr>
-            <w:proofErr w:type="spellStart"/>
             <w:r>
               <w:rPr>
                 <w:rFonts w:cs="Calibri"/>
               </w:rPr>
-              <w:t>Kensaku</w:t>
-            </w:r>
-            <w:proofErr w:type="spellEnd"/>
-            <w:r>
-              <w:rPr>
-                <w:rFonts w:cs="Calibri"/>
-              </w:rPr>
-              <w:t xml:space="preserve"> Kawamoto</w:t>
+              <w:t>Kensaku Kawamoto</w:t>
             </w:r>
           </w:p>
         </w:tc>
@@ -1192,19 +1128,11 @@
                 <w:rFonts w:cs="Calibri"/>
               </w:rPr>
             </w:pPr>
-            <w:proofErr w:type="spellStart"/>
             <w:r>
               <w:rPr>
                 <w:rFonts w:cs="Calibri"/>
               </w:rPr>
-              <w:t>Zynx</w:t>
-            </w:r>
-            <w:proofErr w:type="spellEnd"/>
-            <w:r>
-              <w:rPr>
-                <w:rFonts w:cs="Calibri"/>
-              </w:rPr>
-              <w:t xml:space="preserve"> Health Incorporated</w:t>
+              <w:t>Zynx Health Incorporated</w:t>
             </w:r>
           </w:p>
         </w:tc>
@@ -1481,16 +1409,8 @@
               <w:rPr>
                 <w:rFonts w:cs="Calibri"/>
               </w:rPr>
-              <w:t xml:space="preserve">Aziz </w:t>
+              <w:t>Aziz Boxwala</w:t>
             </w:r>
-            <w:proofErr w:type="spellStart"/>
-            <w:r>
-              <w:rPr>
-                <w:rFonts w:cs="Calibri"/>
-              </w:rPr>
-              <w:t>Boxwala</w:t>
-            </w:r>
-            <w:proofErr w:type="spellEnd"/>
           </w:p>
         </w:tc>
         <w:tc>
@@ -1513,14 +1433,12 @@
                 <w:rFonts w:cs="Calibri"/>
               </w:rPr>
             </w:pPr>
-            <w:proofErr w:type="spellStart"/>
             <w:r>
               <w:rPr>
                 <w:rFonts w:cs="Calibri"/>
               </w:rPr>
               <w:t>Meliorix</w:t>
             </w:r>
-            <w:proofErr w:type="spellEnd"/>
           </w:p>
         </w:tc>
       </w:tr>
@@ -1572,15 +1490,7 @@
         <w:t xml:space="preserve"> </w:t>
       </w:r>
       <w:r>
-        <w:t xml:space="preserve">Task Force on CDS specifications related to the U.S. Standards and Interoperability Framework’s Health </w:t>
-      </w:r>
-      <w:proofErr w:type="spellStart"/>
-      <w:r>
-        <w:t>eDecisions</w:t>
-      </w:r>
-      <w:proofErr w:type="spellEnd"/>
-      <w:r>
-        <w:t xml:space="preserve"> initiative (</w:t>
+        <w:t>Task Force on CDS specifications related to the U.S. Standards and Interoperability Framework’s Health eDecisions initiative (</w:t>
       </w:r>
       <w:hyperlink r:id="rId13" w:history="1">
         <w:r>
@@ -1981,16 +1891,8 @@
               <w:rPr>
                 <w:rFonts w:cs="Calibri"/>
               </w:rPr>
-              <w:t xml:space="preserve">Jean-Henri </w:t>
+              <w:t>Jean-Henri Duteau</w:t>
             </w:r>
-            <w:proofErr w:type="spellStart"/>
-            <w:r>
-              <w:rPr>
-                <w:rFonts w:cs="Calibri"/>
-              </w:rPr>
-              <w:t>Duteau</w:t>
-            </w:r>
-            <w:proofErr w:type="spellEnd"/>
           </w:p>
         </w:tc>
         <w:tc>
@@ -2013,7 +1915,6 @@
                 <w:rFonts w:cs="Calibri"/>
               </w:rPr>
             </w:pPr>
-            <w:proofErr w:type="spellStart"/>
             <w:r>
               <w:rPr>
                 <w:rFonts w:cs="Calibri"/>
@@ -2036,14 +1937,7 @@
               <w:rPr>
                 <w:rFonts w:cs="Calibri"/>
               </w:rPr>
-              <w:t>u</w:t>
-            </w:r>
-            <w:proofErr w:type="spellEnd"/>
-            <w:r>
-              <w:rPr>
-                <w:rFonts w:cs="Calibri"/>
-              </w:rPr>
-              <w:t xml:space="preserve"> Design Inc.</w:t>
+              <w:t>u Design Inc.</w:t>
             </w:r>
           </w:p>
         </w:tc>
@@ -2137,16 +2031,8 @@
               <w:rPr>
                 <w:rFonts w:cs="Calibri"/>
               </w:rPr>
-              <w:t xml:space="preserve">Kai </w:t>
+              <w:t>Kai Heitmann</w:t>
             </w:r>
-            <w:proofErr w:type="spellStart"/>
-            <w:r>
-              <w:rPr>
-                <w:rFonts w:cs="Calibri"/>
-              </w:rPr>
-              <w:t>Heitmann</w:t>
-            </w:r>
-            <w:proofErr w:type="spellEnd"/>
           </w:p>
         </w:tc>
         <w:tc>
@@ -2169,19 +2055,11 @@
                 <w:rFonts w:cs="Calibri"/>
               </w:rPr>
             </w:pPr>
-            <w:proofErr w:type="spellStart"/>
             <w:r>
               <w:rPr>
                 <w:rFonts w:cs="Calibri"/>
               </w:rPr>
-              <w:t>Heitmann</w:t>
-            </w:r>
-            <w:proofErr w:type="spellEnd"/>
-            <w:r>
-              <w:rPr>
-                <w:rFonts w:cs="Calibri"/>
-              </w:rPr>
-              <w:t xml:space="preserve"> Consulting and Services</w:t>
+              <w:t>Heitmann Consulting and Services</w:t>
             </w:r>
           </w:p>
         </w:tc>
@@ -2275,16 +2153,8 @@
               <w:rPr>
                 <w:rFonts w:cs="Calibri"/>
               </w:rPr>
-              <w:t xml:space="preserve">Ken </w:t>
+              <w:t>Ken McCaslin</w:t>
             </w:r>
-            <w:proofErr w:type="spellStart"/>
-            <w:r>
-              <w:rPr>
-                <w:rFonts w:cs="Calibri"/>
-              </w:rPr>
-              <w:t>McCaslin</w:t>
-            </w:r>
-            <w:proofErr w:type="spellEnd"/>
           </w:p>
         </w:tc>
         <w:tc>
@@ -2521,16 +2391,8 @@
               <w:rPr>
                 <w:rFonts w:cs="Calibri"/>
               </w:rPr>
-              <w:t xml:space="preserve">Lynn </w:t>
+              <w:t>Lynn Laasko</w:t>
             </w:r>
-            <w:proofErr w:type="spellStart"/>
-            <w:r>
-              <w:rPr>
-                <w:rFonts w:cs="Calibri"/>
-              </w:rPr>
-              <w:t>Laasko</w:t>
-            </w:r>
-            <w:proofErr w:type="spellEnd"/>
           </w:p>
         </w:tc>
         <w:tc>
@@ -2614,19 +2476,11 @@
                 <w:rFonts w:cs="Calibri"/>
               </w:rPr>
             </w:pPr>
-            <w:proofErr w:type="spellStart"/>
             <w:r>
               <w:rPr>
                 <w:rFonts w:cs="Calibri"/>
               </w:rPr>
-              <w:t>Moda</w:t>
-            </w:r>
-            <w:proofErr w:type="spellEnd"/>
-            <w:r>
-              <w:rPr>
-                <w:rFonts w:cs="Calibri"/>
-              </w:rPr>
-              <w:t xml:space="preserve"> Health</w:t>
+              <w:t>Moda Health</w:t>
             </w:r>
           </w:p>
         </w:tc>
@@ -2750,16 +2604,8 @@
               <w:rPr>
                 <w:rFonts w:cs="Calibri"/>
               </w:rPr>
-              <w:t xml:space="preserve">Canada Health </w:t>
+              <w:t>Canada Health Infoway</w:t>
             </w:r>
-            <w:proofErr w:type="spellStart"/>
-            <w:r>
-              <w:rPr>
-                <w:rFonts w:cs="Calibri"/>
-              </w:rPr>
-              <w:t>Infoway</w:t>
-            </w:r>
-            <w:proofErr w:type="spellEnd"/>
           </w:p>
         </w:tc>
       </w:tr>
@@ -2893,21 +2739,7 @@
         <w:rPr>
           <w:color w:val="000000"/>
         </w:rPr>
-        <w:t xml:space="preserve">This material contains content from LOINC® (http://loinc.org). The LOINC table, LOINC codes, and LOINC panels and forms file are copyright (c) 1995-2011, </w:t>
-      </w:r>
-      <w:proofErr w:type="spellStart"/>
-      <w:r>
-        <w:rPr>
-          <w:color w:val="000000"/>
-        </w:rPr>
-        <w:t>Regenstrief</w:t>
-      </w:r>
-      <w:proofErr w:type="spellEnd"/>
-      <w:r>
-        <w:rPr>
-          <w:color w:val="000000"/>
-        </w:rPr>
-        <w:t xml:space="preserve"> Institute, Inc. and the Logical Observation Identifiers Names and Codes (LOINC) Committee and available at no cost under the license at </w:t>
+        <w:t xml:space="preserve">This material contains content from LOINC® (http://loinc.org). The LOINC table, LOINC codes, and LOINC panels and forms file are copyright (c) 1995-2011, Regenstrief Institute, Inc. and the Logical Observation Identifiers Names and Codes (LOINC) Committee and available at no cost under the license at </w:t>
       </w:r>
       <w:hyperlink r:id="rId14" w:history="1">
         <w:r>
@@ -3200,7 +3032,7 @@
         </w:rPr>
         <w:br w:type="page"/>
       </w:r>
-      <w:bookmarkStart w:id="2" w:name="_Toc375145636"/>
+      <w:bookmarkStart w:id="2" w:name="_Toc381979125"/>
       <w:r>
         <w:rPr>
           <w:rFonts w:ascii="Times New Roman" w:hAnsi="Times New Roman"/>
@@ -3224,7 +3056,7 @@
           <w:kern w:val="0"/>
           <w:sz w:val="22"/>
           <w:szCs w:val="22"/>
-          <w:lang w:eastAsia="en-US"/>
+          <w:lang w:eastAsia="ja-JP"/>
         </w:rPr>
       </w:pPr>
       <w:r>
@@ -3245,7 +3077,7 @@
         </w:rPr>
         <w:fldChar w:fldCharType="separate"/>
       </w:r>
-      <w:hyperlink w:anchor="_Toc375145636" w:history="1">
+      <w:hyperlink w:anchor="_Toc381979125" w:history="1">
         <w:r>
           <w:rPr>
             <w:rStyle w:val="Hyperlink"/>
@@ -3269,7 +3101,7 @@
           <w:rPr>
             <w:webHidden/>
           </w:rPr>
-          <w:instrText xml:space="preserve"> PAGEREF _Toc375145636 \h </w:instrText>
+          <w:instrText xml:space="preserve"> PAGEREF _Toc381979125 \h </w:instrText>
         </w:r>
         <w:r>
           <w:rPr>
@@ -3308,10 +3140,10 @@
           <w:kern w:val="0"/>
           <w:sz w:val="22"/>
           <w:szCs w:val="22"/>
-          <w:lang w:eastAsia="en-US"/>
-        </w:rPr>
-      </w:pPr>
-      <w:hyperlink w:anchor="_Toc375145637" w:history="1">
+          <w:lang w:eastAsia="ja-JP"/>
+        </w:rPr>
+      </w:pPr>
+      <w:hyperlink w:anchor="_Toc381979126" w:history="1">
         <w:r>
           <w:rPr>
             <w:rStyle w:val="Hyperlink"/>
@@ -3329,7 +3161,7 @@
             <w:kern w:val="0"/>
             <w:sz w:val="22"/>
             <w:szCs w:val="22"/>
-            <w:lang w:eastAsia="en-US"/>
+            <w:lang w:eastAsia="ja-JP"/>
           </w:rPr>
           <w:tab/>
         </w:r>
@@ -3356,7 +3188,7 @@
           <w:rPr>
             <w:webHidden/>
           </w:rPr>
-          <w:instrText xml:space="preserve"> PAGEREF _Toc375145637 \h </w:instrText>
+          <w:instrText xml:space="preserve"> PAGEREF _Toc381979126 \h </w:instrText>
         </w:r>
         <w:r>
           <w:rPr>
@@ -3394,10 +3226,10 @@
           <w:kern w:val="0"/>
           <w:sz w:val="22"/>
           <w:szCs w:val="22"/>
-          <w:lang w:eastAsia="en-US"/>
-        </w:rPr>
-      </w:pPr>
-      <w:hyperlink w:anchor="_Toc375145638" w:history="1">
+          <w:lang w:eastAsia="ja-JP"/>
+        </w:rPr>
+      </w:pPr>
+      <w:hyperlink w:anchor="_Toc381979127" w:history="1">
         <w:r>
           <w:rPr>
             <w:rStyle w:val="Hyperlink"/>
@@ -3414,7 +3246,7 @@
             <w:kern w:val="0"/>
             <w:sz w:val="22"/>
             <w:szCs w:val="22"/>
-            <w:lang w:eastAsia="en-US"/>
+            <w:lang w:eastAsia="ja-JP"/>
           </w:rPr>
           <w:tab/>
         </w:r>
@@ -3441,7 +3273,7 @@
           <w:rPr>
             <w:webHidden/>
           </w:rPr>
-          <w:instrText xml:space="preserve"> PAGEREF _Toc375145638 \h </w:instrText>
+          <w:instrText xml:space="preserve"> PAGEREF _Toc381979127 \h </w:instrText>
         </w:r>
         <w:r>
           <w:rPr>
@@ -3479,10 +3311,10 @@
           <w:kern w:val="0"/>
           <w:sz w:val="22"/>
           <w:szCs w:val="22"/>
-          <w:lang w:eastAsia="en-US"/>
-        </w:rPr>
-      </w:pPr>
-      <w:hyperlink w:anchor="_Toc375145639" w:history="1">
+          <w:lang w:eastAsia="ja-JP"/>
+        </w:rPr>
+      </w:pPr>
+      <w:hyperlink w:anchor="_Toc381979128" w:history="1">
         <w:r>
           <w:rPr>
             <w:rStyle w:val="Hyperlink"/>
@@ -3499,7 +3331,7 @@
             <w:kern w:val="0"/>
             <w:sz w:val="22"/>
             <w:szCs w:val="22"/>
-            <w:lang w:eastAsia="en-US"/>
+            <w:lang w:eastAsia="ja-JP"/>
           </w:rPr>
           <w:tab/>
         </w:r>
@@ -3526,7 +3358,7 @@
           <w:rPr>
             <w:webHidden/>
           </w:rPr>
-          <w:instrText xml:space="preserve"> PAGEREF _Toc375145639 \h </w:instrText>
+          <w:instrText xml:space="preserve"> PAGEREF _Toc381979128 \h </w:instrText>
         </w:r>
         <w:r>
           <w:rPr>
@@ -3564,10 +3396,10 @@
           <w:kern w:val="0"/>
           <w:sz w:val="22"/>
           <w:szCs w:val="22"/>
-          <w:lang w:eastAsia="en-US"/>
-        </w:rPr>
-      </w:pPr>
-      <w:hyperlink w:anchor="_Toc375145640" w:history="1">
+          <w:lang w:eastAsia="ja-JP"/>
+        </w:rPr>
+      </w:pPr>
+      <w:hyperlink w:anchor="_Toc381979129" w:history="1">
         <w:r>
           <w:rPr>
             <w:rStyle w:val="Hyperlink"/>
@@ -3584,7 +3416,7 @@
             <w:kern w:val="0"/>
             <w:sz w:val="22"/>
             <w:szCs w:val="22"/>
-            <w:lang w:eastAsia="en-US"/>
+            <w:lang w:eastAsia="ja-JP"/>
           </w:rPr>
           <w:tab/>
         </w:r>
@@ -3611,7 +3443,7 @@
           <w:rPr>
             <w:webHidden/>
           </w:rPr>
-          <w:instrText xml:space="preserve"> PAGEREF _Toc375145640 \h </w:instrText>
+          <w:instrText xml:space="preserve"> PAGEREF _Toc381979129 \h </w:instrText>
         </w:r>
         <w:r>
           <w:rPr>
@@ -3650,10 +3482,10 @@
           <w:kern w:val="0"/>
           <w:sz w:val="22"/>
           <w:szCs w:val="22"/>
-          <w:lang w:eastAsia="en-US"/>
-        </w:rPr>
-      </w:pPr>
-      <w:hyperlink w:anchor="_Toc375145641" w:history="1">
+          <w:lang w:eastAsia="ja-JP"/>
+        </w:rPr>
+      </w:pPr>
+      <w:hyperlink w:anchor="_Toc381979130" w:history="1">
         <w:r>
           <w:rPr>
             <w:rStyle w:val="Hyperlink"/>
@@ -3671,7 +3503,7 @@
             <w:kern w:val="0"/>
             <w:sz w:val="22"/>
             <w:szCs w:val="22"/>
-            <w:lang w:eastAsia="en-US"/>
+            <w:lang w:eastAsia="ja-JP"/>
           </w:rPr>
           <w:tab/>
         </w:r>
@@ -3698,7 +3530,7 @@
           <w:rPr>
             <w:webHidden/>
           </w:rPr>
-          <w:instrText xml:space="preserve"> PAGEREF _Toc375145641 \h </w:instrText>
+          <w:instrText xml:space="preserve"> PAGEREF _Toc381979130 \h </w:instrText>
         </w:r>
         <w:r>
           <w:rPr>
@@ -3737,10 +3569,10 @@
           <w:kern w:val="0"/>
           <w:sz w:val="22"/>
           <w:szCs w:val="22"/>
-          <w:lang w:eastAsia="en-US"/>
-        </w:rPr>
-      </w:pPr>
-      <w:hyperlink w:anchor="_Toc375145642" w:history="1">
+          <w:lang w:eastAsia="ja-JP"/>
+        </w:rPr>
+      </w:pPr>
+      <w:hyperlink w:anchor="_Toc381979131" w:history="1">
         <w:r>
           <w:rPr>
             <w:rStyle w:val="Hyperlink"/>
@@ -3758,7 +3590,7 @@
             <w:kern w:val="0"/>
             <w:sz w:val="22"/>
             <w:szCs w:val="22"/>
-            <w:lang w:eastAsia="en-US"/>
+            <w:lang w:eastAsia="ja-JP"/>
           </w:rPr>
           <w:tab/>
         </w:r>
@@ -3785,7 +3617,7 @@
           <w:rPr>
             <w:webHidden/>
           </w:rPr>
-          <w:instrText xml:space="preserve"> PAGEREF _Toc375145642 \h </w:instrText>
+          <w:instrText xml:space="preserve"> PAGEREF _Toc381979131 \h </w:instrText>
         </w:r>
         <w:r>
           <w:rPr>
@@ -3823,10 +3655,10 @@
           <w:kern w:val="0"/>
           <w:sz w:val="22"/>
           <w:szCs w:val="22"/>
-          <w:lang w:eastAsia="en-US"/>
-        </w:rPr>
-      </w:pPr>
-      <w:hyperlink w:anchor="_Toc375145643" w:history="1">
+          <w:lang w:eastAsia="ja-JP"/>
+        </w:rPr>
+      </w:pPr>
+      <w:hyperlink w:anchor="_Toc381979132" w:history="1">
         <w:r>
           <w:rPr>
             <w:rStyle w:val="Hyperlink"/>
@@ -3843,7 +3675,7 @@
             <w:kern w:val="0"/>
             <w:sz w:val="22"/>
             <w:szCs w:val="22"/>
-            <w:lang w:eastAsia="en-US"/>
+            <w:lang w:eastAsia="ja-JP"/>
           </w:rPr>
           <w:tab/>
         </w:r>
@@ -3870,7 +3702,7 @@
           <w:rPr>
             <w:webHidden/>
           </w:rPr>
-          <w:instrText xml:space="preserve"> PAGEREF _Toc375145643 \h </w:instrText>
+          <w:instrText xml:space="preserve"> PAGEREF _Toc381979132 \h </w:instrText>
         </w:r>
         <w:r>
           <w:rPr>
@@ -3887,7 +3719,7 @@
           <w:rPr>
             <w:webHidden/>
           </w:rPr>
-          <w:t>6</w:t>
+          <w:t>7</w:t>
         </w:r>
         <w:r>
           <w:rPr>
@@ -3908,10 +3740,10 @@
           <w:kern w:val="0"/>
           <w:sz w:val="22"/>
           <w:szCs w:val="22"/>
-          <w:lang w:eastAsia="en-US"/>
-        </w:rPr>
-      </w:pPr>
-      <w:hyperlink w:anchor="_Toc375145644" w:history="1">
+          <w:lang w:eastAsia="ja-JP"/>
+        </w:rPr>
+      </w:pPr>
+      <w:hyperlink w:anchor="_Toc381979133" w:history="1">
         <w:r>
           <w:rPr>
             <w:rStyle w:val="Hyperlink"/>
@@ -3928,7 +3760,7 @@
             <w:kern w:val="0"/>
             <w:sz w:val="22"/>
             <w:szCs w:val="22"/>
-            <w:lang w:eastAsia="en-US"/>
+            <w:lang w:eastAsia="ja-JP"/>
           </w:rPr>
           <w:tab/>
         </w:r>
@@ -3955,7 +3787,7 @@
           <w:rPr>
             <w:webHidden/>
           </w:rPr>
-          <w:instrText xml:space="preserve"> PAGEREF _Toc375145644 \h </w:instrText>
+          <w:instrText xml:space="preserve"> PAGEREF _Toc381979133 \h </w:instrText>
         </w:r>
         <w:r>
           <w:rPr>
@@ -3972,7 +3804,7 @@
           <w:rPr>
             <w:webHidden/>
           </w:rPr>
-          <w:t>6</w:t>
+          <w:t>7</w:t>
         </w:r>
         <w:r>
           <w:rPr>
@@ -3994,10 +3826,10 @@
           <w:kern w:val="0"/>
           <w:sz w:val="22"/>
           <w:szCs w:val="22"/>
-          <w:lang w:eastAsia="en-US"/>
-        </w:rPr>
-      </w:pPr>
-      <w:hyperlink w:anchor="_Toc375145645" w:history="1">
+          <w:lang w:eastAsia="ja-JP"/>
+        </w:rPr>
+      </w:pPr>
+      <w:hyperlink w:anchor="_Toc381979134" w:history="1">
         <w:r>
           <w:rPr>
             <w:rStyle w:val="Hyperlink"/>
@@ -4015,7 +3847,7 @@
             <w:kern w:val="0"/>
             <w:sz w:val="22"/>
             <w:szCs w:val="22"/>
-            <w:lang w:eastAsia="en-US"/>
+            <w:lang w:eastAsia="ja-JP"/>
           </w:rPr>
           <w:tab/>
         </w:r>
@@ -4042,7 +3874,7 @@
           <w:rPr>
             <w:webHidden/>
           </w:rPr>
-          <w:instrText xml:space="preserve"> PAGEREF _Toc375145645 \h </w:instrText>
+          <w:instrText xml:space="preserve"> PAGEREF _Toc381979134 \h </w:instrText>
         </w:r>
         <w:r>
           <w:rPr>
@@ -4059,7 +3891,7 @@
           <w:rPr>
             <w:webHidden/>
           </w:rPr>
-          <w:t>7</w:t>
+          <w:t>8</w:t>
         </w:r>
         <w:r>
           <w:rPr>
@@ -4080,10 +3912,10 @@
           <w:kern w:val="0"/>
           <w:sz w:val="22"/>
           <w:szCs w:val="22"/>
-          <w:lang w:eastAsia="en-US"/>
-        </w:rPr>
-      </w:pPr>
-      <w:hyperlink w:anchor="_Toc375145646" w:history="1">
+          <w:lang w:eastAsia="ja-JP"/>
+        </w:rPr>
+      </w:pPr>
+      <w:hyperlink w:anchor="_Toc381979135" w:history="1">
         <w:r>
           <w:rPr>
             <w:rStyle w:val="Hyperlink"/>
@@ -4100,7 +3932,7 @@
             <w:kern w:val="0"/>
             <w:sz w:val="22"/>
             <w:szCs w:val="22"/>
-            <w:lang w:eastAsia="en-US"/>
+            <w:lang w:eastAsia="ja-JP"/>
           </w:rPr>
           <w:tab/>
         </w:r>
@@ -4126,7 +3958,7 @@
           <w:rPr>
             <w:webHidden/>
           </w:rPr>
-          <w:instrText xml:space="preserve"> PAGEREF _Toc375145646 \h </w:instrText>
+          <w:instrText xml:space="preserve"> PAGEREF _Toc381979135 \h </w:instrText>
         </w:r>
         <w:r>
           <w:rPr>
@@ -4143,7 +3975,7 @@
           <w:rPr>
             <w:webHidden/>
           </w:rPr>
-          <w:t>7</w:t>
+          <w:t>8</w:t>
         </w:r>
         <w:r>
           <w:rPr>
@@ -4164,10 +3996,10 @@
           <w:kern w:val="0"/>
           <w:sz w:val="22"/>
           <w:szCs w:val="22"/>
-          <w:lang w:eastAsia="en-US"/>
-        </w:rPr>
-      </w:pPr>
-      <w:hyperlink w:anchor="_Toc375145647" w:history="1">
+          <w:lang w:eastAsia="ja-JP"/>
+        </w:rPr>
+      </w:pPr>
+      <w:hyperlink w:anchor="_Toc381979136" w:history="1">
         <w:r>
           <w:rPr>
             <w:rStyle w:val="Hyperlink"/>
@@ -4184,7 +4016,7 @@
             <w:kern w:val="0"/>
             <w:sz w:val="22"/>
             <w:szCs w:val="22"/>
-            <w:lang w:eastAsia="en-US"/>
+            <w:lang w:eastAsia="ja-JP"/>
           </w:rPr>
           <w:tab/>
         </w:r>
@@ -4210,7 +4042,7 @@
           <w:rPr>
             <w:webHidden/>
           </w:rPr>
-          <w:instrText xml:space="preserve"> PAGEREF _Toc375145647 \h </w:instrText>
+          <w:instrText xml:space="preserve"> PAGEREF _Toc381979136 \h </w:instrText>
         </w:r>
         <w:r>
           <w:rPr>
@@ -4227,7 +4059,7 @@
           <w:rPr>
             <w:webHidden/>
           </w:rPr>
-          <w:t>8</w:t>
+          <w:t>9</w:t>
         </w:r>
         <w:r>
           <w:rPr>
@@ -4255,6 +4087,8 @@
           <w:szCs w:val="23"/>
         </w:rPr>
       </w:pPr>
+      <w:bookmarkStart w:id="3" w:name="_GoBack"/>
+      <w:bookmarkEnd w:id="3"/>
     </w:p>
     <w:p>
       <w:pPr>
@@ -4398,9 +4232,9 @@
           <w:rFonts w:ascii="Times New Roman" w:hAnsi="Times New Roman"/>
         </w:rPr>
       </w:pPr>
-      <w:bookmarkStart w:id="3" w:name="_Toc354434539"/>
-      <w:bookmarkStart w:id="4" w:name="_Toc347777576"/>
-      <w:bookmarkStart w:id="5" w:name="_Toc354582628"/>
+      <w:bookmarkStart w:id="4" w:name="_Toc354434539"/>
+      <w:bookmarkStart w:id="5" w:name="_Toc347777576"/>
+      <w:bookmarkStart w:id="6" w:name="_Toc354582628"/>
     </w:p>
     <w:p>
       <w:pPr>
@@ -4448,7 +4282,7 @@
           <w:rFonts w:ascii="Times New Roman" w:hAnsi="Times New Roman"/>
         </w:rPr>
       </w:pPr>
-      <w:bookmarkStart w:id="6" w:name="_Toc375145637"/>
+      <w:bookmarkStart w:id="7" w:name="_Toc381979126"/>
       <w:r>
         <w:rPr>
           <w:rFonts w:ascii="Times New Roman" w:hAnsi="Times New Roman"/>
@@ -4456,52 +4290,20 @@
         <w:lastRenderedPageBreak/>
         <w:t>Introduction</w:t>
       </w:r>
-      <w:bookmarkEnd w:id="3"/>
       <w:bookmarkEnd w:id="4"/>
       <w:bookmarkEnd w:id="5"/>
       <w:bookmarkEnd w:id="6"/>
-    </w:p>
-    <w:p>
-      <w:r>
-        <w:t>A Virtual Medical Record (</w:t>
-      </w:r>
-      <w:proofErr w:type="spellStart"/>
-      <w:r>
-        <w:t>vMR</w:t>
-      </w:r>
-      <w:proofErr w:type="spellEnd"/>
-      <w:r>
-        <w:t xml:space="preserve">) is a data model for representing the data that are analyzed and/or produced by clinical decision support (CDS) engines. </w:t>
+      <w:bookmarkEnd w:id="7"/>
+    </w:p>
+    <w:p>
+      <w:r>
+        <w:t xml:space="preserve">A Virtual Medical Record (vMR) is a data model for representing the data that are analyzed and/or produced by clinical decision support (CDS) engines. </w:t>
       </w:r>
       <w:r>
         <w:t xml:space="preserve"> </w:t>
       </w:r>
       <w:r>
-        <w:t xml:space="preserve">The purpose of the </w:t>
-      </w:r>
-      <w:proofErr w:type="spellStart"/>
-      <w:r>
-        <w:t>vMR</w:t>
-      </w:r>
-      <w:proofErr w:type="spellEnd"/>
-      <w:r>
-        <w:t xml:space="preserve"> effort is to define a standard </w:t>
-      </w:r>
-      <w:proofErr w:type="spellStart"/>
-      <w:r>
-        <w:t>vMR</w:t>
-      </w:r>
-      <w:proofErr w:type="spellEnd"/>
-      <w:r>
-        <w:t xml:space="preserve"> that (</w:t>
-      </w:r>
-      <w:proofErr w:type="spellStart"/>
-      <w:r>
-        <w:t>i</w:t>
-      </w:r>
-      <w:proofErr w:type="spellEnd"/>
-      <w:r>
-        <w:t>) can be used across CDS implementations and (ii) is simple and intuitive for</w:t>
+        <w:t>The purpose of the vMR effort is to define a standard vMR that (i) can be used across CDS implementations and (ii) is simple and intuitive for</w:t>
       </w:r>
       <w:r>
         <w:t xml:space="preserve"> both </w:t>
@@ -4521,35 +4323,14 @@
       <w:r>
         <w:t xml:space="preserve">This specification defines </w:t>
       </w:r>
-      <w:proofErr w:type="spellStart"/>
-      <w:r>
-        <w:t>vMR</w:t>
-      </w:r>
-      <w:proofErr w:type="spellEnd"/>
-      <w:r>
-        <w:t xml:space="preserve"> templates that constrain the base </w:t>
-      </w:r>
-      <w:proofErr w:type="spellStart"/>
-      <w:r>
-        <w:t>vMR</w:t>
-      </w:r>
-      <w:proofErr w:type="spellEnd"/>
-      <w:r>
-        <w:t xml:space="preserve"> model to facilitate semantic interoperability, similar to how Consolidate</w:t>
+      <w:r>
+        <w:t>vMR templates that constrain the base vMR model to facilitate semantic interoperability, similar to how Consolidate</w:t>
       </w:r>
       <w:r>
         <w:t>d</w:t>
       </w:r>
       <w:r>
-        <w:t xml:space="preserve"> Clinical Documentation Architecture (C-CDA) templates constrain the base CDA model.  The </w:t>
-      </w:r>
-      <w:proofErr w:type="spellStart"/>
-      <w:r>
-        <w:t>vMR</w:t>
-      </w:r>
-      <w:proofErr w:type="spellEnd"/>
-      <w:r>
-        <w:t xml:space="preserve"> templates are informed by the templates defined for the C-CDA and Quality Reporting Document</w:t>
+        <w:t xml:space="preserve"> Clinical Documentation Architecture (C-CDA) templates constrain the base CDA model.  The vMR templates are informed by the templates defined for the C-CDA and Quality Reporting Document</w:t>
       </w:r>
       <w:r>
         <w:t xml:space="preserve"> Architecture (QRDA) standards as specified in the “</w:t>
@@ -4581,18 +4362,18 @@
           <w:rFonts w:ascii="Times New Roman" w:hAnsi="Times New Roman"/>
         </w:rPr>
       </w:pPr>
-      <w:bookmarkStart w:id="7" w:name="_Toc365565261"/>
-      <w:bookmarkStart w:id="8" w:name="_Toc354582629"/>
-      <w:bookmarkStart w:id="9" w:name="_Toc375145638"/>
-      <w:bookmarkEnd w:id="7"/>
+      <w:bookmarkStart w:id="8" w:name="_Toc365565261"/>
+      <w:bookmarkStart w:id="9" w:name="_Toc354582629"/>
+      <w:bookmarkStart w:id="10" w:name="_Toc381979127"/>
+      <w:bookmarkEnd w:id="8"/>
       <w:r>
         <w:rPr>
           <w:rFonts w:ascii="Times New Roman" w:hAnsi="Times New Roman"/>
         </w:rPr>
         <w:t>Purpose</w:t>
       </w:r>
-      <w:bookmarkEnd w:id="8"/>
       <w:bookmarkEnd w:id="9"/>
+      <w:bookmarkEnd w:id="10"/>
     </w:p>
     <w:p>
       <w:r>
@@ -4608,13 +4389,8 @@
         <w:t>set of templates</w:t>
       </w:r>
       <w:r>
-        <w:t xml:space="preserve"> for the </w:t>
-      </w:r>
-      <w:proofErr w:type="spellStart"/>
-      <w:r>
-        <w:t>vMR</w:t>
-      </w:r>
-      <w:proofErr w:type="spellEnd"/>
+        <w:t xml:space="preserve"> for the vMR</w:t>
+      </w:r>
       <w:r>
         <w:t>.</w:t>
       </w:r>
@@ -4630,16 +4406,16 @@
           <w:rFonts w:ascii="Times New Roman" w:hAnsi="Times New Roman"/>
         </w:rPr>
       </w:pPr>
-      <w:bookmarkStart w:id="10" w:name="_Toc365565263"/>
-      <w:bookmarkStart w:id="11" w:name="_Toc375145639"/>
-      <w:bookmarkEnd w:id="10"/>
+      <w:bookmarkStart w:id="11" w:name="_Toc365565263"/>
+      <w:bookmarkStart w:id="12" w:name="_Toc381979128"/>
+      <w:bookmarkEnd w:id="11"/>
       <w:r>
         <w:rPr>
           <w:rFonts w:ascii="Times New Roman" w:hAnsi="Times New Roman"/>
         </w:rPr>
         <w:t>Methodology</w:t>
       </w:r>
-      <w:bookmarkEnd w:id="11"/>
+      <w:bookmarkEnd w:id="12"/>
     </w:p>
     <w:p>
       <w:r>
@@ -4663,16 +4439,16 @@
           <w:rFonts w:ascii="Times New Roman" w:hAnsi="Times New Roman"/>
         </w:rPr>
       </w:pPr>
-      <w:bookmarkStart w:id="12" w:name="_Toc354582631"/>
-      <w:bookmarkStart w:id="13" w:name="_Toc375145640"/>
+      <w:bookmarkStart w:id="13" w:name="_Toc354582631"/>
+      <w:bookmarkStart w:id="14" w:name="_Toc381979129"/>
       <w:r>
         <w:rPr>
           <w:rFonts w:ascii="Times New Roman" w:hAnsi="Times New Roman"/>
         </w:rPr>
         <w:t>Intended Audience</w:t>
       </w:r>
-      <w:bookmarkEnd w:id="12"/>
       <w:bookmarkEnd w:id="13"/>
+      <w:bookmarkEnd w:id="14"/>
     </w:p>
     <w:p>
       <w:pPr>
@@ -4698,18 +4474,18 @@
           <w:rFonts w:ascii="Times New Roman" w:hAnsi="Times New Roman"/>
         </w:rPr>
       </w:pPr>
-      <w:bookmarkStart w:id="14" w:name="_Toc354654549"/>
-      <w:bookmarkStart w:id="15" w:name="_Toc360781100"/>
-      <w:bookmarkStart w:id="16" w:name="_Toc375145641"/>
+      <w:bookmarkStart w:id="15" w:name="_Toc354654549"/>
+      <w:bookmarkStart w:id="16" w:name="_Toc360781100"/>
+      <w:bookmarkStart w:id="17" w:name="_Toc381979130"/>
       <w:r>
         <w:rPr>
           <w:rFonts w:ascii="Times New Roman" w:hAnsi="Times New Roman"/>
         </w:rPr>
         <w:t>Requisite Knowledge</w:t>
       </w:r>
-      <w:bookmarkEnd w:id="14"/>
       <w:bookmarkEnd w:id="15"/>
       <w:bookmarkEnd w:id="16"/>
+      <w:bookmarkEnd w:id="17"/>
     </w:p>
     <w:p>
       <w:pPr>
@@ -4721,74 +4497,60 @@
         <w:rPr>
           <w:lang w:bidi="en-US"/>
         </w:rPr>
-        <w:t xml:space="preserve">Knowledge of the HL7 </w:t>
-      </w:r>
-      <w:proofErr w:type="spellStart"/>
+        <w:t xml:space="preserve">Knowledge of the HL7 vMR </w:t>
+      </w:r>
       <w:r>
         <w:rPr>
           <w:lang w:bidi="en-US"/>
         </w:rPr>
-        <w:t>vMR</w:t>
-      </w:r>
-      <w:proofErr w:type="spellEnd"/>
+        <w:t xml:space="preserve">Logical </w:t>
+      </w:r>
       <w:r>
         <w:rPr>
           <w:lang w:bidi="en-US"/>
         </w:rPr>
-        <w:t xml:space="preserve"> </w:t>
+        <w:t>Model</w:t>
       </w:r>
       <w:r>
         <w:rPr>
           <w:lang w:bidi="en-US"/>
         </w:rPr>
-        <w:t xml:space="preserve">Logical </w:t>
+        <w:t xml:space="preserve">, Release </w:t>
       </w:r>
       <w:r>
         <w:rPr>
           <w:lang w:bidi="en-US"/>
         </w:rPr>
-        <w:t>Model</w:t>
+        <w:t xml:space="preserve">2, Version </w:t>
       </w:r>
       <w:r>
         <w:rPr>
           <w:lang w:bidi="en-US"/>
         </w:rPr>
-        <w:t xml:space="preserve">, Release </w:t>
+        <w:t>3</w:t>
       </w:r>
       <w:r>
         <w:rPr>
           <w:lang w:bidi="en-US"/>
         </w:rPr>
-        <w:t xml:space="preserve">2, Version </w:t>
+        <w:t xml:space="preserve">.0 is a </w:t>
       </w:r>
       <w:r>
         <w:rPr>
           <w:lang w:bidi="en-US"/>
         </w:rPr>
-        <w:t>3</w:t>
+        <w:t>prerequisit</w:t>
       </w:r>
       <w:r>
         <w:rPr>
           <w:lang w:bidi="en-US"/>
         </w:rPr>
-        <w:t xml:space="preserve">.0 is a </w:t>
+        <w:t>e</w:t>
       </w:r>
       <w:r>
         <w:rPr>
           <w:lang w:bidi="en-US"/>
         </w:rPr>
-        <w:t>prerequisit</w:t>
-      </w:r>
-      <w:r>
-        <w:rPr>
-          <w:lang w:bidi="en-US"/>
-        </w:rPr>
-        <w:t>e</w:t>
-      </w:r>
-      <w:r>
-        <w:rPr>
-          <w:lang w:bidi="en-US"/>
-        </w:rPr>
         <w:t>.</w:t>
       </w:r>
     </w:p>
@@ -4799,18 +4561,18 @@
           <w:rFonts w:ascii="Times New Roman" w:hAnsi="Times New Roman"/>
         </w:rPr>
       </w:pPr>
-      <w:bookmarkStart w:id="17" w:name="_Toc365565267"/>
-      <w:bookmarkStart w:id="18" w:name="_Toc360781105"/>
-      <w:bookmarkStart w:id="19" w:name="_Toc375145642"/>
-      <w:bookmarkEnd w:id="17"/>
+      <w:bookmarkStart w:id="18" w:name="_Toc365565267"/>
+      <w:bookmarkStart w:id="19" w:name="_Toc360781105"/>
+      <w:bookmarkStart w:id="20" w:name="_Toc381979131"/>
+      <w:bookmarkEnd w:id="18"/>
       <w:r>
         <w:rPr>
           <w:rFonts w:ascii="Times New Roman" w:hAnsi="Times New Roman"/>
         </w:rPr>
         <w:t>Referenced Standards</w:t>
       </w:r>
-      <w:bookmarkEnd w:id="18"/>
       <w:bookmarkEnd w:id="19"/>
+      <w:bookmarkEnd w:id="20"/>
     </w:p>
     <w:p>
       <w:r>
@@ -4838,15 +4600,7 @@
         </w:numPr>
       </w:pPr>
       <w:r>
-        <w:t xml:space="preserve">HL7 </w:t>
-      </w:r>
-      <w:proofErr w:type="spellStart"/>
-      <w:r>
-        <w:t>vMR</w:t>
-      </w:r>
-      <w:proofErr w:type="spellEnd"/>
-      <w:r>
-        <w:t xml:space="preserve"> </w:t>
+        <w:t xml:space="preserve">HL7 vMR </w:t>
       </w:r>
       <w:r>
         <w:t xml:space="preserve">Logical </w:t>
@@ -4893,31 +4647,7 @@
     </w:p>
     <w:p>
       <w:r>
-        <w:t xml:space="preserve">For documentation on the meaning of </w:t>
-      </w:r>
-      <w:proofErr w:type="spellStart"/>
-      <w:r>
-        <w:t>vMR</w:t>
-      </w:r>
-      <w:proofErr w:type="spellEnd"/>
-      <w:r>
-        <w:t xml:space="preserve"> model elements, as well as examples, please refer to the HL7 </w:t>
-      </w:r>
-      <w:proofErr w:type="spellStart"/>
-      <w:r>
-        <w:t>vMR</w:t>
-      </w:r>
-      <w:proofErr w:type="spellEnd"/>
-      <w:r>
-        <w:t xml:space="preserve"> Logical Model specification, as well as the HL7 </w:t>
-      </w:r>
-      <w:proofErr w:type="spellStart"/>
-      <w:r>
-        <w:t>vMR</w:t>
-      </w:r>
-      <w:proofErr w:type="spellEnd"/>
-      <w:r>
-        <w:t xml:space="preserve"> XML specification.</w:t>
+        <w:t>For documentation on the meaning of vMR model elements, as well as examples, please refer to the HL7 vMR Logical Model specification, as well as the HL7 vMR XML specification.</w:t>
       </w:r>
     </w:p>
     <w:p/>
@@ -4932,12 +4662,12 @@
           <w:rFonts w:ascii="Times New Roman" w:hAnsi="Times New Roman"/>
         </w:rPr>
       </w:pPr>
-      <w:bookmarkStart w:id="20" w:name="_Toc365565269"/>
-      <w:bookmarkStart w:id="21" w:name="_Toc365565270"/>
-      <w:bookmarkStart w:id="22" w:name="_Toc354582632"/>
-      <w:bookmarkStart w:id="23" w:name="_Toc375145643"/>
-      <w:bookmarkEnd w:id="20"/>
+      <w:bookmarkStart w:id="21" w:name="_Toc365565269"/>
+      <w:bookmarkStart w:id="22" w:name="_Toc365565270"/>
+      <w:bookmarkStart w:id="23" w:name="_Toc354582632"/>
+      <w:bookmarkStart w:id="24" w:name="_Toc381979132"/>
       <w:bookmarkEnd w:id="21"/>
+      <w:bookmarkEnd w:id="22"/>
       <w:r>
         <w:rPr>
           <w:rFonts w:ascii="Times New Roman" w:hAnsi="Times New Roman"/>
@@ -4957,14 +4687,14 @@
         </w:rPr>
         <w:t xml:space="preserve">his </w:t>
       </w:r>
-      <w:bookmarkEnd w:id="22"/>
+      <w:bookmarkEnd w:id="23"/>
       <w:r>
         <w:rPr>
           <w:rFonts w:ascii="Times New Roman" w:hAnsi="Times New Roman"/>
         </w:rPr>
         <w:t>Specification</w:t>
       </w:r>
-      <w:bookmarkEnd w:id="23"/>
+      <w:bookmarkEnd w:id="24"/>
     </w:p>
     <w:p>
       <w:r>
@@ -4980,15 +4710,7 @@
         <w:t xml:space="preserve">a </w:t>
       </w:r>
       <w:r>
-        <w:t xml:space="preserve">set of </w:t>
-      </w:r>
-      <w:proofErr w:type="spellStart"/>
-      <w:r>
-        <w:t>vMR</w:t>
-      </w:r>
-      <w:proofErr w:type="spellEnd"/>
-      <w:r>
-        <w:t xml:space="preserve"> templates</w:t>
+        <w:t>set of vMR templates</w:t>
       </w:r>
       <w:r>
         <w:t xml:space="preserve"> </w:t>
@@ -5008,18 +4730,18 @@
           <w:rFonts w:ascii="Times New Roman" w:hAnsi="Times New Roman"/>
         </w:rPr>
       </w:pPr>
-      <w:bookmarkStart w:id="24" w:name="_Toc360558869"/>
-      <w:bookmarkStart w:id="25" w:name="_Toc360781106"/>
-      <w:bookmarkStart w:id="26" w:name="_Toc375145644"/>
+      <w:bookmarkStart w:id="25" w:name="_Toc360558869"/>
+      <w:bookmarkStart w:id="26" w:name="_Toc360781106"/>
+      <w:bookmarkStart w:id="27" w:name="_Toc381979133"/>
       <w:r>
         <w:rPr>
           <w:rFonts w:ascii="Times New Roman" w:hAnsi="Times New Roman"/>
         </w:rPr>
         <w:t>Definitions and Acronyms</w:t>
       </w:r>
-      <w:bookmarkEnd w:id="24"/>
       <w:bookmarkEnd w:id="25"/>
       <w:bookmarkEnd w:id="26"/>
+      <w:bookmarkEnd w:id="27"/>
     </w:p>
     <w:tbl>
       <w:tblPr>
@@ -5343,7 +5065,6 @@
                 <w:szCs w:val="22"/>
               </w:rPr>
             </w:pPr>
-            <w:proofErr w:type="spellStart"/>
             <w:r>
               <w:rPr>
                 <w:rFonts w:eastAsia="Calibri"/>
@@ -5354,7 +5075,6 @@
               </w:rPr>
               <w:t>vMR</w:t>
             </w:r>
-            <w:proofErr w:type="spellEnd"/>
           </w:p>
         </w:tc>
         <w:tc>
@@ -5390,33 +5110,22 @@
           <w:caps w:val="0"/>
         </w:rPr>
       </w:pPr>
-      <w:bookmarkStart w:id="27" w:name="_Toc365565273"/>
-      <w:bookmarkStart w:id="28" w:name="_Toc363535308"/>
-      <w:bookmarkStart w:id="29" w:name="_Toc365565274"/>
-      <w:bookmarkStart w:id="30" w:name="_Toc375145645"/>
-      <w:bookmarkEnd w:id="27"/>
+      <w:bookmarkStart w:id="28" w:name="_Toc365565273"/>
+      <w:bookmarkStart w:id="29" w:name="_Toc363535308"/>
+      <w:bookmarkStart w:id="30" w:name="_Toc365565274"/>
+      <w:bookmarkStart w:id="31" w:name="_Toc381979134"/>
       <w:bookmarkEnd w:id="28"/>
       <w:bookmarkEnd w:id="29"/>
-      <w:proofErr w:type="spellStart"/>
-      <w:proofErr w:type="gramStart"/>
+      <w:bookmarkEnd w:id="30"/>
       <w:r>
         <w:rPr>
           <w:rFonts w:ascii="Times New Roman" w:hAnsi="Times New Roman"/>
           <w:caps w:val="0"/>
         </w:rPr>
         <w:lastRenderedPageBreak/>
-        <w:t>vMR</w:t>
-      </w:r>
-      <w:proofErr w:type="spellEnd"/>
-      <w:proofErr w:type="gramEnd"/>
-      <w:r>
-        <w:rPr>
-          <w:rFonts w:ascii="Times New Roman" w:hAnsi="Times New Roman"/>
-          <w:caps w:val="0"/>
-        </w:rPr>
-        <w:t xml:space="preserve"> TEMPLATES</w:t>
-      </w:r>
-      <w:bookmarkEnd w:id="30"/>
+        <w:t>vMR TEMPLATES</w:t>
+      </w:r>
+      <w:bookmarkEnd w:id="31"/>
       <w:r>
         <w:rPr>
           <w:rFonts w:ascii="Times New Roman" w:hAnsi="Times New Roman"/>
@@ -5444,173 +5153,117 @@
         <w:rPr>
           <w:lang w:eastAsia="de-DE"/>
         </w:rPr>
-        <w:t xml:space="preserve">The </w:t>
-      </w:r>
-      <w:proofErr w:type="spellStart"/>
+        <w:t xml:space="preserve">The vMR templates are defined in the </w:t>
+      </w:r>
       <w:r>
         <w:rPr>
           <w:lang w:eastAsia="de-DE"/>
         </w:rPr>
-        <w:t>vMR</w:t>
-      </w:r>
-      <w:proofErr w:type="spellEnd"/>
+        <w:t>accompanying</w:t>
+      </w:r>
       <w:r>
         <w:rPr>
           <w:lang w:eastAsia="de-DE"/>
         </w:rPr>
-        <w:t xml:space="preserve"> templates are defined in the </w:t>
+        <w:t xml:space="preserve"> Excel spreadsheet</w:t>
       </w:r>
       <w:r>
         <w:rPr>
           <w:lang w:eastAsia="de-DE"/>
         </w:rPr>
-        <w:t>accompanying</w:t>
+        <w:t>s</w:t>
       </w:r>
       <w:r>
         <w:rPr>
           <w:lang w:eastAsia="de-DE"/>
         </w:rPr>
-        <w:t xml:space="preserve"> Excel spreadsheet</w:t>
+        <w:t>.</w:t>
       </w:r>
       <w:r>
         <w:rPr>
           <w:lang w:eastAsia="de-DE"/>
         </w:rPr>
-        <w:t>s</w:t>
+        <w:t xml:space="preserve">  </w:t>
       </w:r>
       <w:r>
         <w:rPr>
           <w:lang w:eastAsia="de-DE"/>
         </w:rPr>
-        <w:t>.</w:t>
-      </w:r>
-      <w:r>
+        <w:t xml:space="preserve">Also, XML instance examples of select templates are available in the accompanying supplemental files.  </w:t>
+      </w:r>
+    </w:p>
+    <w:p>
+      <w:pPr>
         <w:rPr>
           <w:lang w:eastAsia="de-DE"/>
         </w:rPr>
-        <w:t xml:space="preserve">  </w:t>
-      </w:r>
-      <w:r>
+      </w:pPr>
+    </w:p>
+    <w:p>
+      <w:pPr>
         <w:rPr>
           <w:lang w:eastAsia="de-DE"/>
         </w:rPr>
-        <w:t xml:space="preserve">Also, XML instance examples of select templates are available in the accompanying supplemental files.  </w:t>
-      </w:r>
-    </w:p>
-    <w:p>
-      <w:pPr>
+      </w:pPr>
+      <w:r>
         <w:rPr>
           <w:lang w:eastAsia="de-DE"/>
         </w:rPr>
-      </w:pPr>
-    </w:p>
-    <w:p>
-      <w:pPr>
+        <w:t xml:space="preserve">Of note, we anticipate the development of vMR templates to be an ongoing, iterative process.  In particular, the templates listed in Section </w:t>
+      </w:r>
+      <w:r>
         <w:rPr>
           <w:lang w:eastAsia="de-DE"/>
         </w:rPr>
-      </w:pPr>
+        <w:fldChar w:fldCharType="begin"/>
+      </w:r>
       <w:r>
         <w:rPr>
           <w:lang w:eastAsia="de-DE"/>
         </w:rPr>
-        <w:t xml:space="preserve">Of note, we anticipate the development of </w:t>
-      </w:r>
-      <w:proofErr w:type="spellStart"/>
+        <w:instrText xml:space="preserve"> REF _Ref374996651 \r \h </w:instrText>
+      </w:r>
       <w:r>
         <w:rPr>
           <w:lang w:eastAsia="de-DE"/>
         </w:rPr>
-        <w:t>vMR</w:t>
-      </w:r>
-      <w:proofErr w:type="spellEnd"/>
+      </w:r>
       <w:r>
         <w:rPr>
           <w:lang w:eastAsia="de-DE"/>
         </w:rPr>
-        <w:t xml:space="preserve"> templates to be an ongoing, iterative process.  In particular, the templates listed in Section </w:t>
+        <w:fldChar w:fldCharType="separate"/>
       </w:r>
       <w:r>
         <w:rPr>
           <w:lang w:eastAsia="de-DE"/>
         </w:rPr>
-        <w:fldChar w:fldCharType="begin"/>
+        <w:t>2.2</w:t>
       </w:r>
       <w:r>
         <w:rPr>
           <w:lang w:eastAsia="de-DE"/>
         </w:rPr>
-        <w:instrText xml:space="preserve"> REF _Ref374996651 \r \h </w:instrText>
+        <w:fldChar w:fldCharType="end"/>
       </w:r>
       <w:r>
         <w:rPr>
           <w:lang w:eastAsia="de-DE"/>
         </w:rPr>
+        <w:t xml:space="preserve"> </w:t>
       </w:r>
       <w:r>
         <w:rPr>
           <w:lang w:eastAsia="de-DE"/>
         </w:rPr>
-        <w:fldChar w:fldCharType="separate"/>
-      </w:r>
-      <w:r>
+        <w:t xml:space="preserve">have been identified as potentially being useful and are under consideration for future addition to the vMR templates.  Moreover, the potential leveraging of detailed clinical models within vMR templates is under investigation.  </w:t>
+      </w:r>
+    </w:p>
+    <w:p>
+      <w:pPr>
         <w:rPr>
           <w:lang w:eastAsia="de-DE"/>
         </w:rPr>
-        <w:t>2.2</w:t>
-      </w:r>
-      <w:r>
-        <w:rPr>
-          <w:lang w:eastAsia="de-DE"/>
-        </w:rPr>
-        <w:fldChar w:fldCharType="end"/>
-      </w:r>
-      <w:r>
-        <w:rPr>
-          <w:lang w:eastAsia="de-DE"/>
-        </w:rPr>
-        <w:t xml:space="preserve"> </w:t>
-      </w:r>
-      <w:r>
-        <w:rPr>
-          <w:lang w:eastAsia="de-DE"/>
-        </w:rPr>
-        <w:t xml:space="preserve">have been identified as potentially being useful and are under consideration for future addition to the </w:t>
-      </w:r>
-      <w:proofErr w:type="spellStart"/>
-      <w:r>
-        <w:rPr>
-          <w:lang w:eastAsia="de-DE"/>
-        </w:rPr>
-        <w:t>vMR</w:t>
-      </w:r>
-      <w:proofErr w:type="spellEnd"/>
-      <w:r>
-        <w:rPr>
-          <w:lang w:eastAsia="de-DE"/>
-        </w:rPr>
-        <w:t xml:space="preserve"> templates.  Moreover, the potential leveraging of detailed clinical models within </w:t>
-      </w:r>
-      <w:proofErr w:type="spellStart"/>
-      <w:r>
-        <w:rPr>
-          <w:lang w:eastAsia="de-DE"/>
-        </w:rPr>
-        <w:t>vMR</w:t>
-      </w:r>
-      <w:proofErr w:type="spellEnd"/>
-      <w:r>
-        <w:rPr>
-          <w:lang w:eastAsia="de-DE"/>
-        </w:rPr>
-        <w:t xml:space="preserve"> templates is under investigation.  </w:t>
-      </w:r>
-    </w:p>
-    <w:p>
-      <w:pPr>
-        <w:rPr>
-          <w:lang w:eastAsia="de-DE"/>
-        </w:rPr>
       </w:pPr>
     </w:p>
     <w:p>
@@ -5620,11 +5273,11 @@
           <w:caps/>
         </w:rPr>
       </w:pPr>
-      <w:bookmarkStart w:id="31" w:name="_Toc375145646"/>
+      <w:bookmarkStart w:id="32" w:name="_Toc381979135"/>
       <w:r>
         <w:t>Overview of Templates</w:t>
       </w:r>
-      <w:bookmarkEnd w:id="31"/>
+      <w:bookmarkEnd w:id="32"/>
     </w:p>
     <w:p>
       <w:pPr>
@@ -5725,21 +5378,7 @@
         <w:rPr>
           <w:lang w:eastAsia="de-DE"/>
         </w:rPr>
-        <w:t xml:space="preserve">ata expected to be included in the </w:t>
-      </w:r>
-      <w:proofErr w:type="spellStart"/>
-      <w:r>
-        <w:rPr>
-          <w:lang w:eastAsia="de-DE"/>
-        </w:rPr>
-        <w:t>vMR</w:t>
-      </w:r>
-      <w:proofErr w:type="spellEnd"/>
-      <w:r>
-        <w:rPr>
-          <w:lang w:eastAsia="de-DE"/>
-        </w:rPr>
-        <w:t xml:space="preserve"> if no constraints are specified</w:t>
+        <w:t>ata expected to be included in the vMR if no constraints are specified</w:t>
       </w:r>
     </w:p>
     <w:p>
@@ -5756,21 +5395,7 @@
         <w:rPr>
           <w:lang w:eastAsia="de-DE"/>
         </w:rPr>
-        <w:t xml:space="preserve">For example, the </w:t>
-      </w:r>
-      <w:proofErr w:type="spellStart"/>
-      <w:r>
-        <w:rPr>
-          <w:lang w:eastAsia="de-DE"/>
-        </w:rPr>
-        <w:t>SimpleLabResult</w:t>
-      </w:r>
-      <w:proofErr w:type="spellEnd"/>
-      <w:r>
-        <w:rPr>
-          <w:lang w:eastAsia="de-DE"/>
-        </w:rPr>
-        <w:t xml:space="preserve"> template specifies that if no constraints are specified, all lab results available up to the current time should be provided</w:t>
+        <w:t>For example, the SimpleLabResult template specifies that if no constraints are specified, all lab results available up to the current time should be provided</w:t>
       </w:r>
     </w:p>
     <w:p>
@@ -5822,35 +5447,7 @@
         <w:rPr>
           <w:lang w:eastAsia="de-DE"/>
         </w:rPr>
-        <w:t xml:space="preserve">the </w:t>
-      </w:r>
-      <w:proofErr w:type="spellStart"/>
-      <w:r>
-        <w:rPr>
-          <w:lang w:eastAsia="de-DE"/>
-        </w:rPr>
-        <w:t>SimpleLabResult</w:t>
-      </w:r>
-      <w:proofErr w:type="spellEnd"/>
-      <w:r>
-        <w:rPr>
-          <w:lang w:eastAsia="de-DE"/>
-        </w:rPr>
-        <w:t xml:space="preserve"> template specifies that restricting the search back period is allowed using the </w:t>
-      </w:r>
-      <w:proofErr w:type="spellStart"/>
-      <w:r>
-        <w:rPr>
-          <w:lang w:eastAsia="de-DE"/>
-        </w:rPr>
-        <w:t>observationEventTime</w:t>
-      </w:r>
-      <w:proofErr w:type="spellEnd"/>
-      <w:r>
-        <w:rPr>
-          <w:lang w:eastAsia="de-DE"/>
-        </w:rPr>
-        <w:t>.  This would allow, for example, a CDS service provider to specify that only lab results from the past 1 year are needed.</w:t>
+        <w:t>the SimpleLabResult template specifies that restricting the search back period is allowed using the observationEventTime.  This would allow, for example, a CDS service provider to specify that only lab results from the past 1 year are needed.</w:t>
       </w:r>
     </w:p>
     <w:p>
@@ -5867,30 +5464,8 @@
         <w:rPr>
           <w:lang w:eastAsia="de-DE"/>
         </w:rPr>
-        <w:t xml:space="preserve">Similarly, the </w:t>
-      </w:r>
-      <w:proofErr w:type="spellStart"/>
-      <w:r>
-        <w:rPr>
-          <w:lang w:eastAsia="de-DE"/>
-        </w:rPr>
-        <w:t>SimpleLabResult</w:t>
-      </w:r>
-      <w:proofErr w:type="spellEnd"/>
-      <w:r>
-        <w:rPr>
-          <w:lang w:eastAsia="de-DE"/>
-        </w:rPr>
-        <w:t xml:space="preserve"> template specifies that restricting the data according to the </w:t>
-      </w:r>
-      <w:proofErr w:type="spellStart"/>
-      <w:r>
-        <w:rPr>
-          <w:lang w:eastAsia="de-DE"/>
-        </w:rPr>
-        <w:t>observationFocus</w:t>
-      </w:r>
-      <w:proofErr w:type="spellEnd"/>
+        <w:t>Similarly, the SimpleLabResult template specifies that restricting the data according to the observationFocus</w:t>
+      </w:r>
       <w:r>
         <w:rPr>
           <w:lang w:eastAsia="de-DE"/>
@@ -5936,21 +5511,7 @@
         <w:rPr>
           <w:lang w:eastAsia="de-DE"/>
         </w:rPr>
-        <w:t xml:space="preserve">specified in the </w:t>
-      </w:r>
-      <w:proofErr w:type="spellStart"/>
-      <w:r>
-        <w:rPr>
-          <w:lang w:eastAsia="de-DE"/>
-        </w:rPr>
-        <w:t>vMR</w:t>
-      </w:r>
-      <w:proofErr w:type="spellEnd"/>
-      <w:r>
-        <w:rPr>
-          <w:lang w:eastAsia="de-DE"/>
-        </w:rPr>
-        <w:t xml:space="preserve"> Logical Model within the CDS Input Specification component of the model.</w:t>
+        <w:t>specified in the vMR Logical Model within the CDS Input Specification component of the model.</w:t>
       </w:r>
     </w:p>
     <w:p>
@@ -5967,21 +5528,7 @@
         <w:rPr>
           <w:lang w:eastAsia="de-DE"/>
         </w:rPr>
-        <w:t xml:space="preserve">For each included </w:t>
-      </w:r>
-      <w:proofErr w:type="spellStart"/>
-      <w:r>
-        <w:rPr>
-          <w:lang w:eastAsia="de-DE"/>
-        </w:rPr>
-        <w:t>vMR</w:t>
-      </w:r>
-      <w:proofErr w:type="spellEnd"/>
-      <w:r>
-        <w:rPr>
-          <w:lang w:eastAsia="de-DE"/>
-        </w:rPr>
-        <w:t xml:space="preserve"> data element</w:t>
+        <w:t>For each included vMR data element</w:t>
       </w:r>
       <w:r>
         <w:rPr>
@@ -6082,19 +5629,11 @@
         </w:rPr>
         <w:t xml:space="preserve">path in the </w:t>
       </w:r>
-      <w:proofErr w:type="spellStart"/>
       <w:r>
         <w:rPr>
           <w:lang w:eastAsia="de-DE"/>
         </w:rPr>
-        <w:t>vMR</w:t>
-      </w:r>
-      <w:proofErr w:type="spellEnd"/>
-      <w:r>
-        <w:rPr>
-          <w:lang w:eastAsia="de-DE"/>
-        </w:rPr>
-        <w:t xml:space="preserve"> data model</w:t>
+        <w:t>vMR data model</w:t>
       </w:r>
     </w:p>
     <w:p>
@@ -6163,35 +5702,7 @@
         <w:rPr>
           <w:lang w:eastAsia="de-DE"/>
         </w:rPr>
-        <w:t xml:space="preserve">Because there are no </w:t>
-      </w:r>
-      <w:proofErr w:type="spellStart"/>
-      <w:r>
-        <w:rPr>
-          <w:lang w:eastAsia="de-DE"/>
-        </w:rPr>
-        <w:t>nullFlavors</w:t>
-      </w:r>
-      <w:proofErr w:type="spellEnd"/>
-      <w:r>
-        <w:rPr>
-          <w:lang w:eastAsia="de-DE"/>
-        </w:rPr>
-        <w:t xml:space="preserve"> in the </w:t>
-      </w:r>
-      <w:proofErr w:type="spellStart"/>
-      <w:r>
-        <w:rPr>
-          <w:lang w:eastAsia="de-DE"/>
-        </w:rPr>
-        <w:t>vMR</w:t>
-      </w:r>
-      <w:proofErr w:type="spellEnd"/>
-      <w:r>
-        <w:rPr>
-          <w:lang w:eastAsia="de-DE"/>
-        </w:rPr>
-        <w:t xml:space="preserve">, </w:t>
+        <w:t xml:space="preserve">Because there are no nullFlavors in the vMR, </w:t>
       </w:r>
       <w:r>
         <w:rPr>
@@ -6488,21 +5999,7 @@
         <w:rPr>
           <w:lang w:eastAsia="de-DE"/>
         </w:rPr>
-        <w:t xml:space="preserve">.  C-CDA and QRDA templates were explicitly reviewed in the development of </w:t>
-      </w:r>
-      <w:proofErr w:type="spellStart"/>
-      <w:r>
-        <w:rPr>
-          <w:lang w:eastAsia="de-DE"/>
-        </w:rPr>
-        <w:t>vMR</w:t>
-      </w:r>
-      <w:proofErr w:type="spellEnd"/>
-      <w:r>
-        <w:rPr>
-          <w:lang w:eastAsia="de-DE"/>
-        </w:rPr>
-        <w:t xml:space="preserve"> templates to maximize semantic interoperability.</w:t>
+        <w:t>.  C-CDA and QRDA templates were explicitly reviewed in the development of vMR templates to maximize semantic interoperability.</w:t>
       </w:r>
     </w:p>
     <w:p>
@@ -6540,47 +6037,19 @@
         <w:rPr>
           <w:lang w:eastAsia="de-DE"/>
         </w:rPr>
-        <w:t xml:space="preserve">The subject of a clinical statement is identified in the </w:t>
-      </w:r>
-      <w:proofErr w:type="spellStart"/>
+        <w:t>The subject of a clinical statement is identified in the EvaluatedPerson object which contains the clinical statement. Therefore, individual clinical statements do not specify a patient identifier. If one desired this attribute to be ava</w:t>
+      </w:r>
       <w:r>
         <w:rPr>
           <w:lang w:eastAsia="de-DE"/>
         </w:rPr>
-        <w:t>EvaluatedPerson</w:t>
-      </w:r>
-      <w:proofErr w:type="spellEnd"/>
+        <w:t>ila</w:t>
+      </w:r>
       <w:r>
         <w:rPr>
           <w:lang w:eastAsia="de-DE"/>
         </w:rPr>
-        <w:t xml:space="preserve"> object which contains the clinical statement. Therefore, individual clinical statements do not specify a patient identifier. If one desired this attribute to be ava</w:t>
-      </w:r>
-      <w:r>
-        <w:rPr>
-          <w:lang w:eastAsia="de-DE"/>
-        </w:rPr>
-        <w:t>ila</w:t>
-      </w:r>
-      <w:r>
-        <w:rPr>
-          <w:lang w:eastAsia="de-DE"/>
-        </w:rPr>
-        <w:t xml:space="preserve">ble with each clinical statement, this could be done using the clinical </w:t>
-      </w:r>
-      <w:proofErr w:type="spellStart"/>
-      <w:r>
-        <w:rPr>
-          <w:lang w:eastAsia="de-DE"/>
-        </w:rPr>
-        <w:t>statement.evaluatedPersonId</w:t>
-      </w:r>
-      <w:proofErr w:type="spellEnd"/>
-      <w:r>
-        <w:rPr>
-          <w:lang w:eastAsia="de-DE"/>
-        </w:rPr>
-        <w:t xml:space="preserve"> attribute. </w:t>
+        <w:t xml:space="preserve">ble with each clinical statement, this could be done using the clinical statement.evaluatedPersonId attribute. </w:t>
       </w:r>
     </w:p>
     <w:p>
@@ -6607,12 +6076,12 @@
           <w:highlight w:val="yellow"/>
         </w:rPr>
       </w:pPr>
-      <w:bookmarkStart w:id="32" w:name="_Toc363535311"/>
-      <w:bookmarkStart w:id="33" w:name="_Toc363535312"/>
-      <w:bookmarkStart w:id="34" w:name="_Toc363535317"/>
-      <w:bookmarkEnd w:id="32"/>
+      <w:bookmarkStart w:id="33" w:name="_Toc363535311"/>
+      <w:bookmarkStart w:id="34" w:name="_Toc363535312"/>
+      <w:bookmarkStart w:id="35" w:name="_Toc363535317"/>
       <w:bookmarkEnd w:id="33"/>
       <w:bookmarkEnd w:id="34"/>
+      <w:bookmarkEnd w:id="35"/>
     </w:p>
     <w:p>
       <w:pPr>
@@ -6621,21 +6090,13 @@
           <w:caps/>
         </w:rPr>
       </w:pPr>
-      <w:bookmarkStart w:id="35" w:name="_Ref374996651"/>
-      <w:bookmarkStart w:id="36" w:name="_Toc375145647"/>
-      <w:r>
-        <w:t xml:space="preserve">Additional Templates </w:t>
-      </w:r>
-      <w:proofErr w:type="gramStart"/>
-      <w:r>
-        <w:t>Under</w:t>
-      </w:r>
-      <w:proofErr w:type="gramEnd"/>
-      <w:r>
-        <w:t xml:space="preserve"> Review and/or Development</w:t>
-      </w:r>
-      <w:bookmarkEnd w:id="35"/>
+      <w:bookmarkStart w:id="36" w:name="_Ref374996651"/>
+      <w:bookmarkStart w:id="37" w:name="_Toc381979136"/>
+      <w:r>
+        <w:t>Additional Templates Under Review and/or Development</w:t>
+      </w:r>
       <w:bookmarkEnd w:id="36"/>
+      <w:bookmarkEnd w:id="37"/>
     </w:p>
     <w:p>
       <w:pPr>
@@ -6660,21 +6121,7 @@
         <w:rPr>
           <w:lang w:eastAsia="de-DE"/>
         </w:rPr>
-        <w:t xml:space="preserve">Those who are interested in contributing to the continued development of </w:t>
-      </w:r>
-      <w:proofErr w:type="spellStart"/>
-      <w:r>
-        <w:rPr>
-          <w:lang w:eastAsia="de-DE"/>
-        </w:rPr>
-        <w:t>vMR</w:t>
-      </w:r>
-      <w:proofErr w:type="spellEnd"/>
-      <w:r>
-        <w:rPr>
-          <w:lang w:eastAsia="de-DE"/>
-        </w:rPr>
-        <w:t xml:space="preserve"> templates </w:t>
+        <w:t xml:space="preserve">Those who are interested in contributing to the continued development of vMR templates </w:t>
       </w:r>
       <w:r>
         <w:rPr>
@@ -6798,15 +6245,7 @@
         <w:t>T</w:t>
       </w:r>
       <w:r>
-        <w:t xml:space="preserve">emplates to support handling of </w:t>
-      </w:r>
-      <w:proofErr w:type="spellStart"/>
-      <w:r>
-        <w:t>unvalidated</w:t>
-      </w:r>
-      <w:proofErr w:type="spellEnd"/>
-      <w:r>
-        <w:t xml:space="preserve"> data</w:t>
+        <w:t>emplates to support handling of unvalidated data</w:t>
       </w:r>
       <w:r>
         <w:t>,</w:t>
@@ -7022,8 +6461,6 @@
       <w:r>
         <w:t>#</w:t>
       </w:r>
-      <w:bookmarkStart w:id="37" w:name="_GoBack"/>
-      <w:bookmarkEnd w:id="37"/>
       <w:r>
         <w:t>850)</w:t>
       </w:r>
@@ -7080,7 +6517,6 @@
       </w:rPr>
       <w:t xml:space="preserve">HL7 </w:t>
     </w:r>
-    <w:proofErr w:type="spellStart"/>
     <w:r>
       <w:rPr>
         <w:rFonts w:ascii="Times New Roman" w:hAnsi="Times New Roman" w:cs="Times New Roman"/>
@@ -7088,9 +6524,8 @@
         <w:sz w:val="20"/>
         <w:szCs w:val="20"/>
       </w:rPr>
-      <w:t>vMR</w:t>
+      <w:t>vMR-CDS Templates</w:t>
     </w:r>
-    <w:proofErr w:type="spellEnd"/>
     <w:r>
       <w:rPr>
         <w:rFonts w:ascii="Times New Roman" w:hAnsi="Times New Roman" w:cs="Times New Roman"/>
@@ -7098,7 +6533,7 @@
         <w:sz w:val="20"/>
         <w:szCs w:val="20"/>
       </w:rPr>
-      <w:t>-CDS Templates</w:t>
+      <w:t>,</w:t>
     </w:r>
     <w:r>
       <w:rPr>
@@ -7107,7 +6542,7 @@
         <w:sz w:val="20"/>
         <w:szCs w:val="20"/>
       </w:rPr>
-      <w:t>,</w:t>
+      <w:t xml:space="preserve"> </w:t>
     </w:r>
     <w:r>
       <w:rPr>
@@ -7116,15 +6551,6 @@
         <w:sz w:val="20"/>
         <w:szCs w:val="20"/>
       </w:rPr>
-      <w:t xml:space="preserve"> </w:t>
-    </w:r>
-    <w:r>
-      <w:rPr>
-        <w:rFonts w:ascii="Times New Roman" w:hAnsi="Times New Roman" w:cs="Times New Roman"/>
-        <w:bCs/>
-        <w:sz w:val="20"/>
-        <w:szCs w:val="20"/>
-      </w:rPr>
       <w:t>Release 1</w:t>
     </w:r>
     <w:r>
@@ -7238,7 +6664,7 @@
         <w:sz w:val="20"/>
         <w:szCs w:val="20"/>
       </w:rPr>
-      <w:t>8</w:t>
+      <w:t>6</w:t>
     </w:r>
     <w:r>
       <w:rPr>
@@ -7268,7 +6694,14 @@
         <w:sz w:val="20"/>
         <w:szCs w:val="20"/>
       </w:rPr>
-      <w:t>© 2013 Health Level Seven International.  All rights reserved.</w:t>
+      <w:t>© 2014</w:t>
+    </w:r>
+    <w:r>
+      <w:rPr>
+        <w:sz w:val="20"/>
+        <w:szCs w:val="20"/>
+      </w:rPr>
+      <w:t xml:space="preserve"> Health Level Seven International.  All rights reserved.</w:t>
     </w:r>
     <w:r>
       <w:rPr>
@@ -7334,7 +6767,6 @@
       </w:rPr>
       <w:t xml:space="preserve">HL7 </w:t>
     </w:r>
-    <w:proofErr w:type="spellStart"/>
     <w:r>
       <w:rPr>
         <w:rFonts w:ascii="Times New Roman" w:hAnsi="Times New Roman" w:cs="Times New Roman"/>
@@ -7342,9 +6774,8 @@
         <w:sz w:val="20"/>
         <w:szCs w:val="20"/>
       </w:rPr>
-      <w:t>vMR</w:t>
+      <w:t>vMR-CDS Templates</w:t>
     </w:r>
-    <w:proofErr w:type="spellEnd"/>
     <w:r>
       <w:rPr>
         <w:rFonts w:ascii="Times New Roman" w:hAnsi="Times New Roman" w:cs="Times New Roman"/>
@@ -7352,7 +6783,7 @@
         <w:sz w:val="20"/>
         <w:szCs w:val="20"/>
       </w:rPr>
-      <w:t>-CDS Templates</w:t>
+      <w:t>,</w:t>
     </w:r>
     <w:r>
       <w:rPr>
@@ -7361,7 +6792,7 @@
         <w:sz w:val="20"/>
         <w:szCs w:val="20"/>
       </w:rPr>
-      <w:t>,</w:t>
+      <w:t xml:space="preserve"> </w:t>
     </w:r>
     <w:r>
       <w:rPr>
@@ -7370,15 +6801,6 @@
         <w:sz w:val="20"/>
         <w:szCs w:val="20"/>
       </w:rPr>
-      <w:t xml:space="preserve"> </w:t>
-    </w:r>
-    <w:r>
-      <w:rPr>
-        <w:rFonts w:ascii="Times New Roman" w:hAnsi="Times New Roman" w:cs="Times New Roman"/>
-        <w:bCs/>
-        <w:sz w:val="20"/>
-        <w:szCs w:val="20"/>
-      </w:rPr>
       <w:t>Release 1</w:t>
     </w:r>
     <w:r>
@@ -7492,7 +6914,7 @@
         <w:sz w:val="20"/>
         <w:szCs w:val="20"/>
       </w:rPr>
-      <w:t>9</w:t>
+      <w:t>5</w:t>
     </w:r>
     <w:r>
       <w:rPr>
@@ -7520,7 +6942,14 @@
         <w:sz w:val="20"/>
         <w:szCs w:val="20"/>
       </w:rPr>
-      <w:t>© 2013 Health Level Seven International.  All rights reserved.</w:t>
+      <w:t>© 2014</w:t>
+    </w:r>
+    <w:r>
+      <w:rPr>
+        <w:sz w:val="20"/>
+        <w:szCs w:val="20"/>
+      </w:rPr>
+      <w:t xml:space="preserve"> Health Level Seven International.  All rights reserved.</w:t>
     </w:r>
     <w:r>
       <w:rPr>
@@ -18218,12 +17647,9 @@
 </file>
 
 <file path=customXml/item1.xml><?xml version="1.0" encoding="utf-8"?>
-<?mso-contentType ?>
-<FormTemplates xmlns="http://schemas.microsoft.com/sharepoint/v3/contenttype/forms">
-  <Display>DocumentLibraryForm</Display>
-  <Edit>DocumentLibraryForm</Edit>
-  <New>DocumentLibraryForm</New>
-</FormTemplates>
+<p:properties xmlns:p="http://schemas.microsoft.com/office/2006/metadata/properties" xmlns:xsi="http://www.w3.org/2001/XMLSchema-instance" xmlns:pc="http://schemas.microsoft.com/office/infopath/2007/PartnerControls">
+  <documentManagement/>
+</p:properties>
 </file>
 
 <file path=customXml/item2.xml><?xml version="1.0" encoding="utf-8"?>
@@ -18341,9 +17767,12 @@
 </file>
 
 <file path=customXml/item3.xml><?xml version="1.0" encoding="utf-8"?>
-<p:properties xmlns:p="http://schemas.microsoft.com/office/2006/metadata/properties" xmlns:xsi="http://www.w3.org/2001/XMLSchema-instance" xmlns:pc="http://schemas.microsoft.com/office/infopath/2007/PartnerControls">
-  <documentManagement/>
-</p:properties>
+<?mso-contentType ?>
+<FormTemplates xmlns="http://schemas.microsoft.com/sharepoint/v3/contenttype/forms">
+  <Display>DocumentLibraryForm</Display>
+  <Edit>DocumentLibraryForm</Edit>
+  <New>DocumentLibraryForm</New>
+</FormTemplates>
 </file>
 
 <file path=customXml/item4.xml><?xml version="1.0" encoding="utf-8"?>
@@ -18351,9 +17780,10 @@
 </file>
 
 <file path=customXml/itemProps1.xml><?xml version="1.0" encoding="utf-8"?>
-<ds:datastoreItem xmlns:ds="http://schemas.openxmlformats.org/officeDocument/2006/customXml" ds:itemID="{F8C2A110-124D-4475-946C-21BA6264526E}">
+<ds:datastoreItem xmlns:ds="http://schemas.openxmlformats.org/officeDocument/2006/customXml" ds:itemID="{47502642-F6BC-4301-900B-B428AD683772}">
   <ds:schemaRefs>
-    <ds:schemaRef ds:uri="http://schemas.microsoft.com/sharepoint/v3/contenttype/forms"/>
+    <ds:schemaRef ds:uri="http://schemas.microsoft.com/office/2006/metadata/properties"/>
+    <ds:schemaRef ds:uri="http://schemas.microsoft.com/office/infopath/2007/PartnerControls"/>
   </ds:schemaRefs>
 </ds:datastoreItem>
 </file>
@@ -18375,16 +17805,15 @@
 </file>
 
 <file path=customXml/itemProps3.xml><?xml version="1.0" encoding="utf-8"?>
-<ds:datastoreItem xmlns:ds="http://schemas.openxmlformats.org/officeDocument/2006/customXml" ds:itemID="{47502642-F6BC-4301-900B-B428AD683772}">
+<ds:datastoreItem xmlns:ds="http://schemas.openxmlformats.org/officeDocument/2006/customXml" ds:itemID="{F8C2A110-124D-4475-946C-21BA6264526E}">
   <ds:schemaRefs>
-    <ds:schemaRef ds:uri="http://schemas.microsoft.com/office/2006/metadata/properties"/>
-    <ds:schemaRef ds:uri="http://schemas.microsoft.com/office/infopath/2007/PartnerControls"/>
+    <ds:schemaRef ds:uri="http://schemas.microsoft.com/sharepoint/v3/contenttype/forms"/>
   </ds:schemaRefs>
 </ds:datastoreItem>
 </file>
 
 <file path=customXml/itemProps4.xml><?xml version="1.0" encoding="utf-8"?>
-<ds:datastoreItem xmlns:ds="http://schemas.openxmlformats.org/officeDocument/2006/customXml" ds:itemID="{13D72724-59E6-453B-8508-C6E431E6666B}">
+<ds:datastoreItem xmlns:ds="http://schemas.openxmlformats.org/officeDocument/2006/customXml" ds:itemID="{7893EEE1-26FC-4D0A-B9D1-CEE56E449BAC}">
   <ds:schemaRefs>
     <ds:schemaRef ds:uri="http://schemas.openxmlformats.org/officeDocument/2006/bibliography"/>
   </ds:schemaRefs>

</xml_diff>